<commit_message>
Augmentation des requetes et graphes
</commit_message>
<xml_diff>
--- a/report/INF5173-P2-EquipeN-Rapport.docx
+++ b/report/INF5173-P2-EquipeN-Rapport.docx
@@ -274,7 +274,7 @@
           <w:color w:val="000000"/>
           <w:sz w:val="40"/>
           <w:szCs w:val="40"/>
-          <w:lang w:val="en-US"/>
+          <w:lang w:val="fr-FR"/>
         </w:rPr>
       </w:pPr>
       <w:r>
@@ -295,7 +295,7 @@
           <w:color w:val="000000"/>
           <w:sz w:val="40"/>
           <w:szCs w:val="40"/>
-          <w:lang w:val="en-US"/>
+          <w:lang w:val="fr-FR"/>
         </w:rPr>
         <w:t> </w:t>
       </w:r>
@@ -311,7 +311,7 @@
           <w:rFonts w:ascii="Segoe UI" w:hAnsi="Segoe UI" w:cs="Segoe UI"/>
           <w:sz w:val="18"/>
           <w:szCs w:val="18"/>
-          <w:lang w:val="en-US"/>
+          <w:lang w:val="fr-FR"/>
         </w:rPr>
       </w:pPr>
       <w:r>
@@ -320,7 +320,7 @@
           <w:color w:val="000000"/>
           <w:sz w:val="40"/>
           <w:szCs w:val="40"/>
-          <w:lang w:val="en-US"/>
+          <w:lang w:val="fr-FR"/>
         </w:rPr>
         <w:t> </w:t>
       </w:r>
@@ -336,7 +336,7 @@
           <w:rFonts w:ascii="Segoe UI" w:hAnsi="Segoe UI" w:cs="Segoe UI"/>
           <w:sz w:val="18"/>
           <w:szCs w:val="18"/>
-          <w:lang w:val="en-US"/>
+          <w:lang w:val="fr-FR"/>
         </w:rPr>
       </w:pPr>
       <w:r>
@@ -349,8 +349,9 @@
           <w:szCs w:val="40"/>
           <w:lang w:val="fr-FR"/>
         </w:rPr>
-        <w:t>Enseignant</w:t>
-      </w:r>
+        <w:t>Enseignant :  Etienne </w:t>
+      </w:r>
+      <w:proofErr w:type="spellStart"/>
       <w:r>
         <w:rPr>
           <w:rStyle w:val="normaltextrun"/>
@@ -361,31 +362,6 @@
           <w:szCs w:val="40"/>
           <w:lang w:val="fr-FR"/>
         </w:rPr>
-        <w:t> :</w:t>
-      </w:r>
-      <w:r>
-        <w:rPr>
-          <w:rStyle w:val="normaltextrun"/>
-          <w:b/>
-          <w:bCs/>
-          <w:color w:val="000000"/>
-          <w:sz w:val="40"/>
-          <w:szCs w:val="40"/>
-          <w:lang w:val="fr-FR"/>
-        </w:rPr>
-        <w:t xml:space="preserve">  Etienne </w:t>
-      </w:r>
-      <w:proofErr w:type="spellStart"/>
-      <w:r>
-        <w:rPr>
-          <w:rStyle w:val="normaltextrun"/>
-          <w:b/>
-          <w:bCs/>
-          <w:color w:val="000000"/>
-          <w:sz w:val="40"/>
-          <w:szCs w:val="40"/>
-          <w:lang w:val="fr-FR"/>
-        </w:rPr>
         <w:t>Tajeuna</w:t>
       </w:r>
       <w:proofErr w:type="spellEnd"/>
@@ -395,7 +371,7 @@
           <w:color w:val="000000"/>
           <w:sz w:val="40"/>
           <w:szCs w:val="40"/>
-          <w:lang w:val="en-US"/>
+          <w:lang w:val="fr-FR"/>
         </w:rPr>
         <w:t> </w:t>
       </w:r>
@@ -410,14 +386,14 @@
           <w:rFonts w:ascii="Segoe UI" w:hAnsi="Segoe UI" w:cs="Segoe UI"/>
           <w:sz w:val="18"/>
           <w:szCs w:val="18"/>
-          <w:lang w:val="en-US"/>
+          <w:lang w:val="fr-FR"/>
         </w:rPr>
       </w:pPr>
       <w:r>
         <w:rPr>
           <w:rStyle w:val="eop"/>
           <w:color w:val="000000"/>
-          <w:lang w:val="en-US"/>
+          <w:lang w:val="fr-FR"/>
         </w:rPr>
         <w:t> </w:t>
       </w:r>
@@ -433,7 +409,7 @@
           <w:rFonts w:ascii="Segoe UI" w:hAnsi="Segoe UI" w:cs="Segoe UI"/>
           <w:sz w:val="18"/>
           <w:szCs w:val="18"/>
-          <w:lang w:val="en-US"/>
+          <w:lang w:val="fr-FR"/>
         </w:rPr>
       </w:pPr>
       <w:r>
@@ -459,7 +435,7 @@
           <w:rFonts w:ascii="Segoe UI" w:hAnsi="Segoe UI" w:cs="Segoe UI"/>
           <w:sz w:val="18"/>
           <w:szCs w:val="18"/>
-          <w:lang w:val="en-US"/>
+          <w:lang w:val="fr-FR"/>
         </w:rPr>
       </w:pPr>
       <w:proofErr w:type="spellStart"/>
@@ -496,7 +472,7 @@
           <w:rFonts w:ascii="Segoe UI" w:hAnsi="Segoe UI" w:cs="Segoe UI"/>
           <w:sz w:val="18"/>
           <w:szCs w:val="18"/>
-          <w:lang w:val="en-US"/>
+          <w:lang w:val="fr-FR"/>
         </w:rPr>
       </w:pPr>
       <w:r>
@@ -514,6 +490,9 @@
       <w:pPr>
         <w:spacing w:before="100" w:beforeAutospacing="1" w:after="100" w:afterAutospacing="1" w:line="240" w:lineRule="auto"/>
         <w:ind w:left="1080" w:hanging="360"/>
+        <w:rPr>
+          <w:lang w:val="fr-FR"/>
+        </w:rPr>
       </w:pPr>
     </w:p>
     <w:p>
@@ -622,6 +601,13 @@
     </w:p>
     <w:sdt>
       <w:sdtPr>
+        <w:rPr>
+          <w:rFonts w:asciiTheme="minorHAnsi" w:eastAsiaTheme="minorHAnsi" w:hAnsiTheme="minorHAnsi" w:cstheme="minorBidi"/>
+          <w:color w:val="auto"/>
+          <w:sz w:val="22"/>
+          <w:szCs w:val="22"/>
+          <w:lang w:val="en-CA"/>
+        </w:rPr>
         <w:id w:val="-1990401000"/>
         <w:docPartObj>
           <w:docPartGallery w:val="Table of Contents"/>
@@ -630,14 +616,9 @@
       </w:sdtPr>
       <w:sdtEndPr>
         <w:rPr>
-          <w:rFonts w:asciiTheme="minorHAnsi" w:eastAsiaTheme="minorHAnsi" w:hAnsiTheme="minorHAnsi" w:cstheme="minorBidi"/>
           <w:b/>
           <w:bCs/>
           <w:noProof/>
-          <w:color w:val="auto"/>
-          <w:sz w:val="22"/>
-          <w:szCs w:val="22"/>
-          <w:lang w:val="en-CA"/>
         </w:rPr>
       </w:sdtEndPr>
       <w:sdtContent>
@@ -647,12 +628,14 @@
             <w:rPr>
               <w:b/>
               <w:bCs/>
+              <w:lang w:val="fr-FR"/>
             </w:rPr>
           </w:pPr>
           <w:r>
             <w:rPr>
               <w:b/>
               <w:bCs/>
+              <w:lang w:val="fr-FR"/>
             </w:rPr>
             <w:t>Table des matières</w:t>
           </w:r>
@@ -4186,6 +4169,9 @@
     <w:p>
       <w:pPr>
         <w:pStyle w:val="Heading2"/>
+        <w:rPr>
+          <w:lang w:val="fr-FR"/>
+        </w:rPr>
       </w:pPr>
       <w:bookmarkStart w:id="3" w:name="_Toc214370523"/>
       <w:r>
@@ -4193,8 +4179,9 @@
           <w:rStyle w:val="Strong"/>
           <w:b/>
           <w:bCs w:val="0"/>
-        </w:rPr>
-        <w:t xml:space="preserve">Analyse de la </w:t>
+          <w:lang w:val="fr-FR"/>
+        </w:rPr>
+        <w:t xml:space="preserve">Analyse de la cohérence de la variable </w:t>
       </w:r>
       <w:proofErr w:type="spellStart"/>
       <w:r>
@@ -4202,19 +4189,12 @@
           <w:rStyle w:val="Strong"/>
           <w:b/>
           <w:bCs w:val="0"/>
-        </w:rPr>
-        <w:t>cohérence</w:t>
-      </w:r>
+          <w:lang w:val="fr-FR"/>
+        </w:rPr>
+        <w:t>Season</w:t>
+      </w:r>
+      <w:bookmarkEnd w:id="3"/>
       <w:proofErr w:type="spellEnd"/>
-      <w:r>
-        <w:rPr>
-          <w:rStyle w:val="Strong"/>
-          <w:b/>
-          <w:bCs w:val="0"/>
-        </w:rPr>
-        <w:t xml:space="preserve"> de la variable Season</w:t>
-      </w:r>
-      <w:bookmarkEnd w:id="3"/>
     </w:p>
     <w:p>
       <w:pPr>
@@ -6103,21 +6083,7 @@
           <w:rFonts w:eastAsia="CMBX12"/>
           <w:lang w:val="fr-FR"/>
         </w:rPr>
-        <w:t>onn</w:t>
-      </w:r>
-      <w:r>
-        <w:rPr>
-          <w:rFonts w:eastAsia="CMBX12"/>
-          <w:lang w:val="fr-FR"/>
-        </w:rPr>
-        <w:t>é</w:t>
-      </w:r>
-      <w:r>
-        <w:rPr>
-          <w:rFonts w:eastAsia="CMBX12"/>
-          <w:lang w:val="fr-FR"/>
-        </w:rPr>
-        <w:t>es</w:t>
+        <w:t>onnées</w:t>
       </w:r>
       <w:bookmarkEnd w:id="6"/>
     </w:p>
@@ -6902,7 +6868,27 @@
           <w:szCs w:val="24"/>
           <w:lang w:val="fr-FR" w:eastAsia="en-CA"/>
         </w:rPr>
-        <w:t xml:space="preserve"> nous a permit de retirer </w:t>
+        <w:t xml:space="preserve"> nous a </w:t>
+      </w:r>
+      <w:proofErr w:type="spellStart"/>
+      <w:r>
+        <w:rPr>
+          <w:rFonts w:ascii="Times New Roman" w:eastAsia="Times New Roman" w:hAnsi="Times New Roman" w:cs="Times New Roman"/>
+          <w:sz w:val="24"/>
+          <w:szCs w:val="24"/>
+          <w:lang w:val="fr-FR" w:eastAsia="en-CA"/>
+        </w:rPr>
+        <w:t>permit</w:t>
+      </w:r>
+      <w:proofErr w:type="spellEnd"/>
+      <w:r>
+        <w:rPr>
+          <w:rFonts w:ascii="Times New Roman" w:eastAsia="Times New Roman" w:hAnsi="Times New Roman" w:cs="Times New Roman"/>
+          <w:sz w:val="24"/>
+          <w:szCs w:val="24"/>
+          <w:lang w:val="fr-FR" w:eastAsia="en-CA"/>
+        </w:rPr>
+        <w:t xml:space="preserve"> de retirer </w:t>
       </w:r>
       <w:proofErr w:type="spellStart"/>
       <w:r>
@@ -7235,15 +7221,16 @@
     <w:p>
       <w:pPr>
         <w:pStyle w:val="Heading2"/>
+        <w:rPr>
+          <w:lang w:val="fr-FR"/>
+        </w:rPr>
       </w:pPr>
       <w:bookmarkStart w:id="9" w:name="_Toc214370529"/>
-      <w:proofErr w:type="spellStart"/>
-      <w:r>
-        <w:t>Nettoyage</w:t>
-      </w:r>
-      <w:proofErr w:type="spellEnd"/>
-      <w:r>
-        <w:t xml:space="preserve"> et standardisation dans la table STAGING</w:t>
+      <w:r>
+        <w:rPr>
+          <w:lang w:val="fr-FR"/>
+        </w:rPr>
+        <w:t>Nettoyage et standardisation dans la table STAGING</w:t>
       </w:r>
       <w:bookmarkEnd w:id="9"/>
     </w:p>
@@ -7964,7 +7951,7 @@
           <w:rFonts w:ascii="Times New Roman" w:eastAsia="Times New Roman" w:hAnsi="Times New Roman" w:cs="Times New Roman"/>
           <w:sz w:val="24"/>
           <w:szCs w:val="24"/>
-          <w:lang w:eastAsia="en-CA"/>
+          <w:lang w:val="fr-FR" w:eastAsia="en-CA"/>
         </w:rPr>
       </w:pPr>
     </w:p>
@@ -7975,7 +7962,7 @@
           <w:rFonts w:ascii="Times New Roman" w:eastAsia="Times New Roman" w:hAnsi="Times New Roman" w:cs="Times New Roman"/>
           <w:sz w:val="24"/>
           <w:szCs w:val="24"/>
-          <w:lang w:eastAsia="en-CA"/>
+          <w:lang w:val="fr-FR" w:eastAsia="en-CA"/>
         </w:rPr>
       </w:pPr>
     </w:p>
@@ -7991,19 +7978,7 @@
         <w:rPr>
           <w:lang w:val="fr-FR"/>
         </w:rPr>
-        <w:t>Op</w:t>
-      </w:r>
-      <w:r>
-        <w:rPr>
-          <w:lang w:val="fr-FR"/>
-        </w:rPr>
-        <w:t>é</w:t>
-      </w:r>
-      <w:r>
-        <w:rPr>
-          <w:lang w:val="fr-FR"/>
-        </w:rPr>
-        <w:t>rations ROLAP</w:t>
+        <w:t>Opérations ROLAP</w:t>
       </w:r>
       <w:r>
         <w:rPr>
@@ -8067,19 +8042,7 @@
         <w:rPr>
           <w:lang w:val="fr-FR"/>
         </w:rPr>
-        <w:t xml:space="preserve"> </w:t>
-      </w:r>
-      <w:r>
-        <w:rPr>
-          <w:lang w:val="fr-FR"/>
-        </w:rPr>
-        <w:t xml:space="preserve">Ce graphique représente l’évolution des ventes totales pour chaque mois, sur une période allant de </w:t>
-      </w:r>
-      <w:r>
-        <w:rPr>
-          <w:lang w:val="fr-FR"/>
-        </w:rPr>
-        <w:t xml:space="preserve">Janvier </w:t>
+        <w:t xml:space="preserve"> Ce graphique représente l’évolution des ventes totales pour chaque mois, sur une période allant de Janvier </w:t>
       </w:r>
       <w:r>
         <w:rPr>
@@ -8089,27 +8052,7 @@
           <w:szCs w:val="24"/>
           <w:lang w:val="fr-FR"/>
         </w:rPr>
-        <w:t>2020 à</w:t>
-      </w:r>
-      <w:r>
-        <w:rPr>
-          <w:rStyle w:val="Strong"/>
-          <w:rFonts w:ascii="Times New Roman" w:hAnsi="Times New Roman" w:cs="Times New Roman"/>
-          <w:sz w:val="24"/>
-          <w:szCs w:val="24"/>
-          <w:lang w:val="fr-FR"/>
-        </w:rPr>
-        <w:t xml:space="preserve"> mai</w:t>
-      </w:r>
-      <w:r>
-        <w:rPr>
-          <w:rStyle w:val="Strong"/>
-          <w:rFonts w:ascii="Times New Roman" w:hAnsi="Times New Roman" w:cs="Times New Roman"/>
-          <w:sz w:val="24"/>
-          <w:szCs w:val="24"/>
-          <w:lang w:val="fr-FR"/>
-        </w:rPr>
-        <w:t xml:space="preserve"> 2024</w:t>
+        <w:t>2020 à mai 2024</w:t>
       </w:r>
       <w:r>
         <w:rPr>
@@ -8467,16 +8410,7 @@
           <w:szCs w:val="24"/>
           <w:lang w:val="fr-FR" w:eastAsia="en-CA"/>
         </w:rPr>
-        <w:t xml:space="preserve"> activité fortement réduite</w:t>
-      </w:r>
-      <w:r>
-        <w:rPr>
-          <w:rFonts w:ascii="Times New Roman" w:eastAsia="Times New Roman" w:hAnsi="Times New Roman" w:cs="Times New Roman"/>
-          <w:sz w:val="24"/>
-          <w:szCs w:val="24"/>
-          <w:lang w:val="fr-FR" w:eastAsia="en-CA"/>
-        </w:rPr>
-        <w:t xml:space="preserve"> suite à un incident </w:t>
+        <w:t xml:space="preserve"> activité fortement réduite suite à un incident </w:t>
       </w:r>
     </w:p>
     <w:p>
@@ -8568,6 +8502,9 @@
     <w:p>
       <w:pPr>
         <w:pStyle w:val="Heading2"/>
+        <w:rPr>
+          <w:lang w:val="fr-FR"/>
+        </w:rPr>
       </w:pPr>
       <w:bookmarkStart w:id="13" w:name="_Toc214370533"/>
       <w:r>
@@ -8575,87 +8512,35 @@
           <w:rStyle w:val="Strong"/>
           <w:b/>
           <w:bCs w:val="0"/>
+          <w:lang w:val="fr-FR"/>
         </w:rPr>
         <w:t xml:space="preserve">Drill-down </w:t>
       </w:r>
-      <w:proofErr w:type="spellStart"/>
       <w:r>
         <w:rPr>
           <w:rStyle w:val="Strong"/>
           <w:b/>
           <w:bCs w:val="0"/>
-        </w:rPr>
-        <w:t>temporel</w:t>
-      </w:r>
-      <w:proofErr w:type="spellEnd"/>
+          <w:lang w:val="fr-FR"/>
+        </w:rPr>
+        <w:t>temporel (</w:t>
+      </w:r>
       <w:r>
         <w:rPr>
           <w:rStyle w:val="Strong"/>
           <w:b/>
           <w:bCs w:val="0"/>
-        </w:rPr>
-        <w:t xml:space="preserve"> (</w:t>
-      </w:r>
-      <w:proofErr w:type="spellStart"/>
+          <w:lang w:val="fr-FR"/>
+        </w:rPr>
+        <w:t>Année-mois-jour-heure)</w:t>
+      </w:r>
+      <w:bookmarkEnd w:id="13"/>
       <w:r>
         <w:rPr>
           <w:rStyle w:val="Strong"/>
           <w:b/>
           <w:bCs w:val="0"/>
-        </w:rPr>
-        <w:t>Année</w:t>
-      </w:r>
-      <w:proofErr w:type="spellEnd"/>
-      <w:r>
-        <w:rPr>
-          <w:rStyle w:val="Strong"/>
-          <w:b/>
-          <w:bCs w:val="0"/>
-        </w:rPr>
-        <w:t>-</w:t>
-      </w:r>
-      <w:proofErr w:type="spellStart"/>
-      <w:r>
-        <w:rPr>
-          <w:rStyle w:val="Strong"/>
-          <w:b/>
-          <w:bCs w:val="0"/>
-        </w:rPr>
-        <w:t>mois</w:t>
-      </w:r>
-      <w:proofErr w:type="spellEnd"/>
-      <w:r>
-        <w:rPr>
-          <w:rStyle w:val="Strong"/>
-          <w:b/>
-          <w:bCs w:val="0"/>
-        </w:rPr>
-        <w:t>-jour-</w:t>
-      </w:r>
-      <w:proofErr w:type="spellStart"/>
-      <w:r>
-        <w:rPr>
-          <w:rStyle w:val="Strong"/>
-          <w:b/>
-          <w:bCs w:val="0"/>
-        </w:rPr>
-        <w:t>heure</w:t>
-      </w:r>
-      <w:proofErr w:type="spellEnd"/>
-      <w:r>
-        <w:rPr>
-          <w:rStyle w:val="Strong"/>
-          <w:b/>
-          <w:bCs w:val="0"/>
-        </w:rPr>
-        <w:t>)</w:t>
-      </w:r>
-      <w:bookmarkEnd w:id="13"/>
-      <w:r>
-        <w:rPr>
-          <w:rStyle w:val="Strong"/>
-          <w:b/>
-          <w:bCs w:val="0"/>
+          <w:lang w:val="fr-FR"/>
         </w:rPr>
         <w:t xml:space="preserve"> </w:t>
       </w:r>
@@ -9103,13 +8988,7 @@
         <w:rPr>
           <w:lang w:val="fr-FR"/>
         </w:rPr>
-        <w:t xml:space="preserve">Le </w:t>
-      </w:r>
-      <w:r>
-        <w:rPr>
-          <w:lang w:val="fr-FR"/>
-        </w:rPr>
-        <w:t>graphique</w:t>
+        <w:t>Le graphique</w:t>
       </w:r>
       <w:r>
         <w:rPr>
@@ -9121,13 +9000,7 @@
         <w:rPr>
           <w:lang w:val="fr-FR"/>
         </w:rPr>
-        <w:t xml:space="preserve">ci-dessous </w:t>
-      </w:r>
-      <w:r>
-        <w:rPr>
-          <w:lang w:val="fr-FR"/>
-        </w:rPr>
-        <w:t xml:space="preserve">présente la répartition des ventes totales enregistrées </w:t>
+        <w:t xml:space="preserve">ci-dessous présente la répartition des ventes totales enregistrées </w:t>
       </w:r>
       <w:r>
         <w:rPr>
@@ -9151,19 +9024,7 @@
         <w:rPr>
           <w:lang w:val="fr-FR"/>
         </w:rPr>
-        <w:t xml:space="preserve"> année.</w:t>
-      </w:r>
-      <w:r>
-        <w:rPr>
-          <w:lang w:val="fr-FR"/>
-        </w:rPr>
-        <w:t xml:space="preserve"> </w:t>
-      </w:r>
-      <w:r>
-        <w:rPr>
-          <w:lang w:val="fr-FR"/>
-        </w:rPr>
-        <w:t xml:space="preserve">L’axe </w:t>
+        <w:t xml:space="preserve"> année. L’axe </w:t>
       </w:r>
       <w:r>
         <w:rPr>
@@ -9286,16 +9147,7 @@
           <w:szCs w:val="24"/>
           <w:lang w:val="fr-FR"/>
         </w:rPr>
-        <w:t>n constate</w:t>
-      </w:r>
-      <w:r>
-        <w:rPr>
-          <w:rFonts w:ascii="Times New Roman" w:hAnsi="Times New Roman" w:cs="Times New Roman"/>
-          <w:sz w:val="24"/>
-          <w:szCs w:val="24"/>
-          <w:lang w:val="fr-FR"/>
-        </w:rPr>
-        <w:t xml:space="preserve"> une </w:t>
+        <w:t xml:space="preserve">n constate une </w:t>
       </w:r>
       <w:r>
         <w:rPr>
@@ -9314,43 +9166,16 @@
           <w:szCs w:val="24"/>
           <w:lang w:val="fr-FR"/>
         </w:rPr>
-        <w:t xml:space="preserve"> des ventes </w:t>
-      </w:r>
-      <w:r>
-        <w:rPr>
-          <w:rFonts w:ascii="Times New Roman" w:hAnsi="Times New Roman" w:cs="Times New Roman"/>
-          <w:sz w:val="24"/>
-          <w:szCs w:val="24"/>
-          <w:lang w:val="fr-FR"/>
-        </w:rPr>
-        <w:t>horaires d’une</w:t>
-      </w:r>
-      <w:r>
-        <w:rPr>
-          <w:rFonts w:ascii="Times New Roman" w:hAnsi="Times New Roman" w:cs="Times New Roman"/>
-          <w:sz w:val="24"/>
-          <w:szCs w:val="24"/>
-          <w:lang w:val="fr-FR"/>
-        </w:rPr>
-        <w:t xml:space="preserve"> année à l’autre</w:t>
-      </w:r>
-      <w:r>
-        <w:rPr>
-          <w:rFonts w:ascii="Times New Roman" w:hAnsi="Times New Roman" w:cs="Times New Roman"/>
-          <w:sz w:val="24"/>
-          <w:szCs w:val="24"/>
-          <w:lang w:val="fr-FR"/>
-        </w:rPr>
-        <w:t xml:space="preserve"> </w:t>
-      </w:r>
-      <w:r>
-        <w:rPr>
-          <w:rFonts w:ascii="Times New Roman" w:hAnsi="Times New Roman" w:cs="Times New Roman"/>
-          <w:sz w:val="24"/>
-          <w:szCs w:val="24"/>
-          <w:lang w:val="fr-FR"/>
-        </w:rPr>
-        <w:t xml:space="preserve">autour de </w:t>
+        <w:t xml:space="preserve"> des ventes horaires d’une année à l’autre</w:t>
+      </w:r>
+      <w:r>
+        <w:rPr>
+          <w:rFonts w:ascii="Times New Roman" w:hAnsi="Times New Roman" w:cs="Times New Roman"/>
+          <w:sz w:val="24"/>
+          <w:szCs w:val="24"/>
+          <w:lang w:val="fr-FR"/>
+        </w:rPr>
+        <w:t xml:space="preserve"> autour de </w:t>
       </w:r>
       <w:r>
         <w:rPr>
@@ -9379,34 +9204,7 @@
           <w:lang w:val="fr-FR"/>
         </w:rPr>
         <w:br/>
-        <w:t>Cette chute pourrait être attribuée</w:t>
-      </w:r>
-      <w:r>
-        <w:rPr>
-          <w:rFonts w:ascii="Times New Roman" w:hAnsi="Times New Roman" w:cs="Times New Roman"/>
-          <w:sz w:val="24"/>
-          <w:szCs w:val="24"/>
-          <w:lang w:val="fr-FR"/>
-        </w:rPr>
-        <w:t xml:space="preserve"> au fait qu’il n’y a que 5 mois dans l’année 2024 ou de façon générale </w:t>
-      </w:r>
-      <w:r>
-        <w:rPr>
-          <w:rFonts w:ascii="Times New Roman" w:hAnsi="Times New Roman" w:cs="Times New Roman"/>
-          <w:sz w:val="24"/>
-          <w:szCs w:val="24"/>
-          <w:lang w:val="fr-FR"/>
-        </w:rPr>
-        <w:t>à des facteurs externes (baisse de fréquentation, fermeture partielle, ou évolution du marché).</w:t>
-      </w:r>
-      <w:r>
-        <w:rPr>
-          <w:rFonts w:ascii="Times New Roman" w:hAnsi="Times New Roman" w:cs="Times New Roman"/>
-          <w:sz w:val="24"/>
-          <w:szCs w:val="24"/>
-          <w:lang w:val="fr-FR"/>
-        </w:rPr>
-        <w:t xml:space="preserve"> </w:t>
+        <w:t xml:space="preserve">Cette chute pourrait être attribuée au fait qu’il n’y a que 5 mois dans l’année 2024 ou de façon générale à des facteurs externes (baisse de fréquentation, fermeture partielle, ou évolution du marché). </w:t>
       </w:r>
       <w:r>
         <w:rPr>
@@ -9435,16 +9233,7 @@
           <w:szCs w:val="24"/>
           <w:lang w:val="fr-FR"/>
         </w:rPr>
-        <w:t xml:space="preserve"> tout au long de la </w:t>
-      </w:r>
-      <w:r>
-        <w:rPr>
-          <w:rFonts w:ascii="Times New Roman" w:hAnsi="Times New Roman" w:cs="Times New Roman"/>
-          <w:sz w:val="24"/>
-          <w:szCs w:val="24"/>
-          <w:lang w:val="fr-FR"/>
-        </w:rPr>
-        <w:t>journée.</w:t>
+        <w:t xml:space="preserve"> tout au long de la journée.</w:t>
       </w:r>
     </w:p>
     <w:p>
@@ -9504,16 +9293,7 @@
           <w:szCs w:val="24"/>
           <w:lang w:val="fr-FR"/>
         </w:rPr>
-        <w:t>Chaque catégorie de client est représentée avec des barres pour les années 2020 à 2024</w:t>
-      </w:r>
-      <w:r>
-        <w:rPr>
-          <w:rFonts w:ascii="Times New Roman" w:hAnsi="Times New Roman" w:cs="Times New Roman"/>
-          <w:sz w:val="24"/>
-          <w:szCs w:val="24"/>
-          <w:lang w:val="fr-FR"/>
-        </w:rPr>
-        <w:t xml:space="preserve"> pour la première figure et pour les mois 1 à 12 pour la deuxième figure. </w:t>
+        <w:t xml:space="preserve">Chaque catégorie de client est représentée avec des barres pour les années 2020 à 2024 pour la première figure et pour les mois 1 à 12 pour la deuxième figure. </w:t>
       </w:r>
     </w:p>
     <w:p>
@@ -9860,6 +9640,7 @@
           <w:rStyle w:val="Strong"/>
           <w:b/>
           <w:bCs w:val="0"/>
+          <w:lang w:val="fr-FR"/>
         </w:rPr>
       </w:pPr>
       <w:r>
@@ -9867,25 +9648,26 @@
           <w:rStyle w:val="Strong"/>
           <w:b/>
           <w:bCs w:val="0"/>
+          <w:lang w:val="fr-FR"/>
         </w:rPr>
         <w:t xml:space="preserve"> </w:t>
       </w:r>
       <w:bookmarkStart w:id="17" w:name="_Toc214370537"/>
-      <w:proofErr w:type="spellStart"/>
       <w:r>
         <w:rPr>
           <w:rStyle w:val="Strong"/>
           <w:b/>
           <w:bCs w:val="0"/>
+          <w:lang w:val="fr-FR"/>
         </w:rPr>
         <w:t>Comportement</w:t>
       </w:r>
-      <w:proofErr w:type="spellEnd"/>
       <w:r>
         <w:rPr>
           <w:rStyle w:val="Strong"/>
           <w:b/>
           <w:bCs w:val="0"/>
+          <w:lang w:val="fr-FR"/>
         </w:rPr>
         <w:t xml:space="preserve"> des clients d</w:t>
       </w:r>
@@ -9894,40 +9676,36 @@
           <w:rStyle w:val="Strong"/>
           <w:b/>
           <w:bCs w:val="0"/>
+          <w:lang w:val="fr-FR"/>
         </w:rPr>
         <w:t xml:space="preserve">e la </w:t>
       </w:r>
-      <w:proofErr w:type="spellStart"/>
       <w:r>
         <w:rPr>
           <w:rStyle w:val="Strong"/>
           <w:b/>
           <w:bCs w:val="0"/>
-        </w:rPr>
-        <w:t>catégorie</w:t>
-      </w:r>
-      <w:proofErr w:type="spellEnd"/>
+          <w:lang w:val="fr-FR"/>
+        </w:rPr>
+        <w:t xml:space="preserve">catégorie </w:t>
+      </w:r>
+      <w:proofErr w:type="spellStart"/>
       <w:r>
         <w:rPr>
           <w:rStyle w:val="Strong"/>
           <w:b/>
           <w:bCs w:val="0"/>
-        </w:rPr>
-        <w:t xml:space="preserve"> </w:t>
-      </w:r>
+          <w:lang w:val="fr-FR"/>
+        </w:rPr>
+        <w:t>professional</w:t>
+      </w:r>
+      <w:proofErr w:type="spellEnd"/>
       <w:r>
         <w:rPr>
           <w:rStyle w:val="Strong"/>
           <w:b/>
           <w:bCs w:val="0"/>
-        </w:rPr>
-        <w:t>professional</w:t>
-      </w:r>
-      <w:r>
-        <w:rPr>
-          <w:rStyle w:val="Strong"/>
-          <w:b/>
-          <w:bCs w:val="0"/>
+          <w:lang w:val="fr-FR"/>
         </w:rPr>
         <w:t xml:space="preserve"> (Slice)</w:t>
       </w:r>
@@ -10260,6 +10038,7 @@
           <w:rStyle w:val="Strong"/>
           <w:b/>
           <w:bCs w:val="0"/>
+          <w:lang w:val="fr-FR"/>
         </w:rPr>
       </w:pPr>
       <w:bookmarkStart w:id="18" w:name="_Toc214370538"/>
@@ -10268,44 +10047,29 @@
           <w:rStyle w:val="Strong"/>
           <w:b/>
           <w:bCs w:val="0"/>
+          <w:lang w:val="fr-FR"/>
         </w:rPr>
         <w:t xml:space="preserve">Slice / </w:t>
       </w:r>
-      <w:proofErr w:type="gramStart"/>
+      <w:proofErr w:type="spellStart"/>
       <w:r>
         <w:rPr>
           <w:rStyle w:val="Strong"/>
           <w:b/>
           <w:bCs w:val="0"/>
-        </w:rPr>
-        <w:t>Dice :</w:t>
-      </w:r>
-      <w:proofErr w:type="gramEnd"/>
+          <w:lang w:val="fr-FR"/>
+        </w:rPr>
+        <w:t>Dice</w:t>
+      </w:r>
+      <w:proofErr w:type="spellEnd"/>
       <w:r>
         <w:rPr>
           <w:rStyle w:val="Strong"/>
           <w:b/>
           <w:bCs w:val="0"/>
-        </w:rPr>
-        <w:t xml:space="preserve"> par </w:t>
-      </w:r>
-      <w:proofErr w:type="spellStart"/>
-      <w:r>
-        <w:rPr>
-          <w:rStyle w:val="Strong"/>
-          <w:b/>
-          <w:bCs w:val="0"/>
-        </w:rPr>
-        <w:t>catégorie</w:t>
-      </w:r>
-      <w:proofErr w:type="spellEnd"/>
-      <w:r>
-        <w:rPr>
-          <w:rStyle w:val="Strong"/>
-          <w:b/>
-          <w:bCs w:val="0"/>
-        </w:rPr>
-        <w:t xml:space="preserve"> de client et promotion</w:t>
+          <w:lang w:val="fr-FR"/>
+        </w:rPr>
+        <w:t xml:space="preserve"> : par catégorie de client et promotion</w:t>
       </w:r>
       <w:bookmarkEnd w:id="18"/>
     </w:p>
@@ -10326,61 +10090,7 @@
           <w:szCs w:val="24"/>
           <w:lang w:val="fr-FR"/>
         </w:rPr>
-        <w:t>Ce</w:t>
-      </w:r>
-      <w:r>
-        <w:rPr>
-          <w:rFonts w:ascii="Times New Roman" w:hAnsi="Times New Roman" w:cs="Times New Roman"/>
-          <w:sz w:val="24"/>
-          <w:szCs w:val="24"/>
-          <w:lang w:val="fr-FR"/>
-        </w:rPr>
-        <w:t xml:space="preserve">tte requête </w:t>
-      </w:r>
-      <w:r>
-        <w:rPr>
-          <w:rFonts w:ascii="Times New Roman" w:hAnsi="Times New Roman" w:cs="Times New Roman"/>
-          <w:sz w:val="24"/>
-          <w:szCs w:val="24"/>
-          <w:lang w:val="fr-FR"/>
-        </w:rPr>
-        <w:t>permet de comparer l’efficacité des différents types de promotions selon les catégories de clients.</w:t>
-      </w:r>
-      <w:r>
-        <w:rPr>
-          <w:rFonts w:ascii="Times New Roman" w:hAnsi="Times New Roman" w:cs="Times New Roman"/>
-          <w:sz w:val="24"/>
-          <w:szCs w:val="24"/>
-          <w:lang w:val="fr-FR"/>
-        </w:rPr>
-        <w:t xml:space="preserve">  L</w:t>
-      </w:r>
-      <w:r>
-        <w:rPr>
-          <w:rFonts w:ascii="Times New Roman" w:hAnsi="Times New Roman" w:cs="Times New Roman"/>
-          <w:sz w:val="24"/>
-          <w:szCs w:val="24"/>
-          <w:lang w:val="fr-FR"/>
-        </w:rPr>
-        <w:t>e graphique</w:t>
-      </w:r>
-      <w:r>
-        <w:rPr>
-          <w:rFonts w:ascii="Times New Roman" w:hAnsi="Times New Roman" w:cs="Times New Roman"/>
-          <w:sz w:val="24"/>
-          <w:szCs w:val="24"/>
-          <w:lang w:val="fr-FR"/>
-        </w:rPr>
-        <w:t xml:space="preserve"> ci-dessous</w:t>
-      </w:r>
-      <w:r>
-        <w:rPr>
-          <w:rFonts w:ascii="Times New Roman" w:hAnsi="Times New Roman" w:cs="Times New Roman"/>
-          <w:sz w:val="24"/>
-          <w:szCs w:val="24"/>
-          <w:lang w:val="fr-FR"/>
-        </w:rPr>
-        <w:t xml:space="preserve"> présente les ventes totales obtenues pour chaque catégorie de client, en fonction du type de promotion appliqué (BOGO, Discount on </w:t>
+        <w:t xml:space="preserve">Cette requête permet de comparer l’efficacité des différents types de promotions selon les catégories de clients.  Le graphique ci-dessous présente les ventes totales obtenues pour chaque catégorie de client, en fonction du type de promotion appliqué (BOGO, Discount on </w:t>
       </w:r>
       <w:proofErr w:type="spellStart"/>
       <w:r>
@@ -10787,6 +10497,7 @@
           <w:rStyle w:val="Strong"/>
           <w:b/>
           <w:bCs w:val="0"/>
+          <w:lang w:val="fr-FR"/>
         </w:rPr>
       </w:pPr>
       <w:bookmarkStart w:id="19" w:name="_Toc214370539"/>
@@ -10795,167 +10506,158 @@
           <w:rStyle w:val="Strong"/>
           <w:b/>
           <w:bCs w:val="0"/>
-        </w:rPr>
-        <w:t xml:space="preserve">Ventes </w:t>
-      </w:r>
-      <w:proofErr w:type="spellStart"/>
+          <w:lang w:val="fr-FR"/>
+        </w:rPr>
+        <w:t>Ventes totales par ville et par magasin</w:t>
+      </w:r>
       <w:r>
         <w:rPr>
           <w:rStyle w:val="Strong"/>
           <w:b/>
           <w:bCs w:val="0"/>
-        </w:rPr>
-        <w:t>totales</w:t>
-      </w:r>
-      <w:proofErr w:type="spellEnd"/>
+          <w:lang w:val="fr-FR"/>
+        </w:rPr>
+        <w:t xml:space="preserve"> (</w:t>
+      </w:r>
+      <w:proofErr w:type="spellStart"/>
       <w:r>
         <w:rPr>
           <w:rStyle w:val="Strong"/>
           <w:b/>
           <w:bCs w:val="0"/>
-        </w:rPr>
-        <w:t xml:space="preserve"> par </w:t>
-      </w:r>
-      <w:proofErr w:type="spellStart"/>
+          <w:lang w:val="fr-FR"/>
+        </w:rPr>
+        <w:t>Store_Type</w:t>
+      </w:r>
+      <w:proofErr w:type="spellEnd"/>
       <w:r>
         <w:rPr>
           <w:rStyle w:val="Strong"/>
           <w:b/>
           <w:bCs w:val="0"/>
-        </w:rPr>
-        <w:t>ville</w:t>
+          <w:lang w:val="fr-FR"/>
+        </w:rPr>
+        <w:t xml:space="preserve"> / City)</w:t>
+      </w:r>
+      <w:bookmarkEnd w:id="19"/>
+    </w:p>
+    <w:p>
+      <w:pPr>
+        <w:spacing w:after="0" w:line="240" w:lineRule="auto"/>
+        <w:rPr>
+          <w:rFonts w:ascii="Times New Roman" w:hAnsi="Times New Roman" w:cs="Times New Roman"/>
+          <w:sz w:val="24"/>
+          <w:szCs w:val="24"/>
+          <w:lang w:val="fr-FR"/>
+        </w:rPr>
+      </w:pPr>
+      <w:r>
+        <w:rPr>
+          <w:rFonts w:ascii="Times New Roman" w:hAnsi="Times New Roman" w:cs="Times New Roman"/>
+          <w:sz w:val="24"/>
+          <w:szCs w:val="24"/>
+          <w:lang w:val="fr-FR"/>
+        </w:rPr>
+        <w:t xml:space="preserve"> L’objectif est d’identifier </w:t>
+      </w:r>
+      <w:r>
+        <w:rPr>
+          <w:rStyle w:val="Strong"/>
+          <w:rFonts w:ascii="Times New Roman" w:hAnsi="Times New Roman" w:cs="Times New Roman"/>
+          <w:sz w:val="24"/>
+          <w:szCs w:val="24"/>
+          <w:lang w:val="fr-FR"/>
+        </w:rPr>
+        <w:t>quels types de magasin performent le mieux selon la ville</w:t>
+      </w:r>
+      <w:r>
+        <w:rPr>
+          <w:rFonts w:ascii="Times New Roman" w:hAnsi="Times New Roman" w:cs="Times New Roman"/>
+          <w:sz w:val="24"/>
+          <w:szCs w:val="24"/>
+          <w:lang w:val="fr-FR"/>
+        </w:rPr>
+        <w:t>, et de comparer la diversité des performances.</w:t>
+      </w:r>
+    </w:p>
+    <w:p>
+      <w:pPr>
+        <w:spacing w:after="0" w:line="240" w:lineRule="auto"/>
+        <w:rPr>
+          <w:rFonts w:ascii="Times New Roman" w:hAnsi="Times New Roman" w:cs="Times New Roman"/>
+          <w:sz w:val="24"/>
+          <w:szCs w:val="24"/>
+          <w:lang w:val="fr-FR"/>
+        </w:rPr>
+      </w:pPr>
+      <w:r>
+        <w:rPr>
+          <w:rFonts w:ascii="Times New Roman" w:hAnsi="Times New Roman" w:cs="Times New Roman"/>
+          <w:sz w:val="24"/>
+          <w:szCs w:val="24"/>
+          <w:lang w:val="fr-FR"/>
+        </w:rPr>
+        <w:t>Le graphique ci-dessous présente les ventes totales réalisées dans chaque ville, en fonction du type de magasin (</w:t>
+      </w:r>
+      <w:proofErr w:type="spellStart"/>
+      <w:r>
+        <w:rPr>
+          <w:rFonts w:ascii="Times New Roman" w:hAnsi="Times New Roman" w:cs="Times New Roman"/>
+          <w:sz w:val="24"/>
+          <w:szCs w:val="24"/>
+          <w:lang w:val="fr-FR"/>
+        </w:rPr>
+        <w:t>Convenience</w:t>
       </w:r>
       <w:proofErr w:type="spellEnd"/>
       <w:r>
         <w:rPr>
-          <w:rStyle w:val="Strong"/>
-          <w:b/>
-          <w:bCs w:val="0"/>
-        </w:rPr>
-        <w:t xml:space="preserve"> et par </w:t>
+          <w:rFonts w:ascii="Times New Roman" w:hAnsi="Times New Roman" w:cs="Times New Roman"/>
+          <w:sz w:val="24"/>
+          <w:szCs w:val="24"/>
+          <w:lang w:val="fr-FR"/>
+        </w:rPr>
+        <w:t xml:space="preserve"> Store, </w:t>
       </w:r>
       <w:proofErr w:type="spellStart"/>
       <w:r>
         <w:rPr>
-          <w:rStyle w:val="Strong"/>
-          <w:b/>
-          <w:bCs w:val="0"/>
-        </w:rPr>
-        <w:t>magasin</w:t>
+          <w:rFonts w:ascii="Times New Roman" w:hAnsi="Times New Roman" w:cs="Times New Roman"/>
+          <w:sz w:val="24"/>
+          <w:szCs w:val="24"/>
+          <w:lang w:val="fr-FR"/>
+        </w:rPr>
+        <w:t>Department</w:t>
       </w:r>
       <w:proofErr w:type="spellEnd"/>
       <w:r>
         <w:rPr>
-          <w:rStyle w:val="Strong"/>
-          <w:b/>
-          <w:bCs w:val="0"/>
-        </w:rPr>
-        <w:t xml:space="preserve"> (</w:t>
+          <w:rFonts w:ascii="Times New Roman" w:hAnsi="Times New Roman" w:cs="Times New Roman"/>
+          <w:sz w:val="24"/>
+          <w:szCs w:val="24"/>
+          <w:lang w:val="fr-FR"/>
+        </w:rPr>
+        <w:t xml:space="preserve"> Store, </w:t>
       </w:r>
       <w:proofErr w:type="spellStart"/>
       <w:r>
         <w:rPr>
-          <w:rStyle w:val="Strong"/>
-          <w:b/>
-          <w:bCs w:val="0"/>
-        </w:rPr>
-        <w:t>Store_Type</w:t>
+          <w:rFonts w:ascii="Times New Roman" w:hAnsi="Times New Roman" w:cs="Times New Roman"/>
+          <w:sz w:val="24"/>
+          <w:szCs w:val="24"/>
+          <w:lang w:val="fr-FR"/>
+        </w:rPr>
+        <w:t>Pharmacy</w:t>
       </w:r>
       <w:proofErr w:type="spellEnd"/>
       <w:r>
         <w:rPr>
-          <w:rStyle w:val="Strong"/>
-          <w:b/>
-          <w:bCs w:val="0"/>
-        </w:rPr>
-        <w:t xml:space="preserve"> / City)</w:t>
-      </w:r>
-      <w:bookmarkEnd w:id="19"/>
-    </w:p>
-    <w:p>
-      <w:pPr>
-        <w:spacing w:after="0" w:line="240" w:lineRule="auto"/>
-        <w:rPr>
-          <w:rFonts w:ascii="Times New Roman" w:hAnsi="Times New Roman" w:cs="Times New Roman"/>
-          <w:sz w:val="24"/>
-          <w:szCs w:val="24"/>
-          <w:lang w:val="fr-FR"/>
-        </w:rPr>
-      </w:pPr>
-      <w:r>
-        <w:rPr>
-          <w:rFonts w:ascii="Times New Roman" w:hAnsi="Times New Roman" w:cs="Times New Roman"/>
-          <w:sz w:val="24"/>
-          <w:szCs w:val="24"/>
-          <w:lang w:val="fr-FR"/>
-        </w:rPr>
-        <w:t xml:space="preserve"> L’objectif est d’identifier </w:t>
-      </w:r>
-      <w:r>
-        <w:rPr>
-          <w:rStyle w:val="Strong"/>
-          <w:rFonts w:ascii="Times New Roman" w:hAnsi="Times New Roman" w:cs="Times New Roman"/>
-          <w:sz w:val="24"/>
-          <w:szCs w:val="24"/>
-          <w:lang w:val="fr-FR"/>
-        </w:rPr>
-        <w:t>quels types de magasin performent le mieux selon la ville</w:t>
-      </w:r>
-      <w:r>
-        <w:rPr>
-          <w:rFonts w:ascii="Times New Roman" w:hAnsi="Times New Roman" w:cs="Times New Roman"/>
-          <w:sz w:val="24"/>
-          <w:szCs w:val="24"/>
-          <w:lang w:val="fr-FR"/>
-        </w:rPr>
-        <w:t>, et de comparer la diversité des performances.</w:t>
-      </w:r>
-    </w:p>
-    <w:p>
-      <w:pPr>
-        <w:spacing w:after="0" w:line="240" w:lineRule="auto"/>
-        <w:rPr>
-          <w:rFonts w:ascii="Times New Roman" w:hAnsi="Times New Roman" w:cs="Times New Roman"/>
-          <w:sz w:val="24"/>
-          <w:szCs w:val="24"/>
-          <w:lang w:val="fr-FR"/>
-        </w:rPr>
-      </w:pPr>
-      <w:r>
-        <w:rPr>
-          <w:rFonts w:ascii="Times New Roman" w:hAnsi="Times New Roman" w:cs="Times New Roman"/>
-          <w:sz w:val="24"/>
-          <w:szCs w:val="24"/>
-          <w:lang w:val="fr-FR"/>
-        </w:rPr>
-        <w:t xml:space="preserve">Le </w:t>
-      </w:r>
-      <w:r>
-        <w:rPr>
-          <w:rFonts w:ascii="Times New Roman" w:hAnsi="Times New Roman" w:cs="Times New Roman"/>
-          <w:sz w:val="24"/>
-          <w:szCs w:val="24"/>
-          <w:lang w:val="fr-FR"/>
-        </w:rPr>
-        <w:t>graphique</w:t>
-      </w:r>
-      <w:r>
-        <w:rPr>
-          <w:rFonts w:ascii="Times New Roman" w:hAnsi="Times New Roman" w:cs="Times New Roman"/>
-          <w:sz w:val="24"/>
-          <w:szCs w:val="24"/>
-          <w:lang w:val="fr-FR"/>
-        </w:rPr>
-        <w:t xml:space="preserve"> ci-dessous</w:t>
-      </w:r>
-      <w:r>
-        <w:rPr>
-          <w:rFonts w:ascii="Times New Roman" w:hAnsi="Times New Roman" w:cs="Times New Roman"/>
-          <w:sz w:val="24"/>
-          <w:szCs w:val="24"/>
-          <w:lang w:val="fr-FR"/>
-        </w:rPr>
-        <w:t xml:space="preserve"> présente les ventes totales réalisées dans chaque ville, en fonction du type de magasin (</w:t>
+          <w:rFonts w:ascii="Times New Roman" w:hAnsi="Times New Roman" w:cs="Times New Roman"/>
+          <w:sz w:val="24"/>
+          <w:szCs w:val="24"/>
+          <w:lang w:val="fr-FR"/>
+        </w:rPr>
+        <w:t xml:space="preserve">, Specialty Store, </w:t>
       </w:r>
       <w:proofErr w:type="spellStart"/>
       <w:r>
@@ -10965,7 +10667,7 @@
           <w:szCs w:val="24"/>
           <w:lang w:val="fr-FR"/>
         </w:rPr>
-        <w:t>Convenience</w:t>
+        <w:t>Supermarket</w:t>
       </w:r>
       <w:proofErr w:type="spellEnd"/>
       <w:r>
@@ -10975,94 +10677,7 @@
           <w:szCs w:val="24"/>
           <w:lang w:val="fr-FR"/>
         </w:rPr>
-        <w:t xml:space="preserve"> Store, </w:t>
-      </w:r>
-      <w:proofErr w:type="spellStart"/>
-      <w:r>
-        <w:rPr>
-          <w:rFonts w:ascii="Times New Roman" w:hAnsi="Times New Roman" w:cs="Times New Roman"/>
-          <w:sz w:val="24"/>
-          <w:szCs w:val="24"/>
-          <w:lang w:val="fr-FR"/>
-        </w:rPr>
-        <w:t>Department</w:t>
-      </w:r>
-      <w:proofErr w:type="spellEnd"/>
-      <w:r>
-        <w:rPr>
-          <w:rFonts w:ascii="Times New Roman" w:hAnsi="Times New Roman" w:cs="Times New Roman"/>
-          <w:sz w:val="24"/>
-          <w:szCs w:val="24"/>
-          <w:lang w:val="fr-FR"/>
-        </w:rPr>
-        <w:t xml:space="preserve"> Store, </w:t>
-      </w:r>
-      <w:proofErr w:type="spellStart"/>
-      <w:r>
-        <w:rPr>
-          <w:rFonts w:ascii="Times New Roman" w:hAnsi="Times New Roman" w:cs="Times New Roman"/>
-          <w:sz w:val="24"/>
-          <w:szCs w:val="24"/>
-          <w:lang w:val="fr-FR"/>
-        </w:rPr>
-        <w:t>Pharmacy</w:t>
-      </w:r>
-      <w:proofErr w:type="spellEnd"/>
-      <w:r>
-        <w:rPr>
-          <w:rFonts w:ascii="Times New Roman" w:hAnsi="Times New Roman" w:cs="Times New Roman"/>
-          <w:sz w:val="24"/>
-          <w:szCs w:val="24"/>
-          <w:lang w:val="fr-FR"/>
-        </w:rPr>
-        <w:t xml:space="preserve">, Specialty Store, </w:t>
-      </w:r>
-      <w:proofErr w:type="spellStart"/>
-      <w:r>
-        <w:rPr>
-          <w:rFonts w:ascii="Times New Roman" w:hAnsi="Times New Roman" w:cs="Times New Roman"/>
-          <w:sz w:val="24"/>
-          <w:szCs w:val="24"/>
-          <w:lang w:val="fr-FR"/>
-        </w:rPr>
-        <w:t>Supermarket</w:t>
-      </w:r>
-      <w:proofErr w:type="spellEnd"/>
-      <w:r>
-        <w:rPr>
-          <w:rFonts w:ascii="Times New Roman" w:hAnsi="Times New Roman" w:cs="Times New Roman"/>
-          <w:sz w:val="24"/>
-          <w:szCs w:val="24"/>
-          <w:lang w:val="fr-FR"/>
-        </w:rPr>
-        <w:t>, Warehouse</w:t>
-      </w:r>
-      <w:r>
-        <w:rPr>
-          <w:rFonts w:ascii="Times New Roman" w:hAnsi="Times New Roman" w:cs="Times New Roman"/>
-          <w:sz w:val="24"/>
-          <w:szCs w:val="24"/>
-          <w:lang w:val="fr-FR"/>
-        </w:rPr>
-        <w:t xml:space="preserve"> </w:t>
-      </w:r>
-      <w:r>
-        <w:rPr>
-          <w:rFonts w:ascii="Times New Roman" w:hAnsi="Times New Roman" w:cs="Times New Roman"/>
-          <w:sz w:val="24"/>
-          <w:szCs w:val="24"/>
-          <w:lang w:val="fr-FR"/>
-        </w:rPr>
-        <w:t>Club).</w:t>
-      </w:r>
-      <w:r>
-        <w:rPr>
-          <w:rFonts w:ascii="Times New Roman" w:hAnsi="Times New Roman" w:cs="Times New Roman"/>
-          <w:sz w:val="24"/>
-          <w:szCs w:val="24"/>
-          <w:lang w:val="fr-FR"/>
-        </w:rPr>
-        <w:t xml:space="preserve">   </w:t>
+        <w:t xml:space="preserve">, Warehouse Club).   </w:t>
       </w:r>
     </w:p>
     <w:p>
@@ -11164,13 +10779,7 @@
         <w:rPr>
           <w:lang w:val="fr-FR"/>
         </w:rPr>
-        <w:t xml:space="preserve"> sur le territoire.</w:t>
-      </w:r>
-      <w:r>
-        <w:rPr>
-          <w:lang w:val="fr-FR"/>
-        </w:rPr>
-        <w:t xml:space="preserve"> Ce pendant :</w:t>
+        <w:t xml:space="preserve"> sur le territoire. Ce pendant :</w:t>
       </w:r>
     </w:p>
     <w:p>
@@ -11242,13 +10851,7 @@
         <w:rPr>
           <w:lang w:val="fr-FR"/>
         </w:rPr>
-        <w:t>Cela peut refléter :</w:t>
-      </w:r>
-      <w:r>
-        <w:rPr>
-          <w:lang w:val="fr-FR"/>
-        </w:rPr>
-        <w:t xml:space="preserve"> </w:t>
+        <w:t xml:space="preserve">Cela peut refléter : </w:t>
       </w:r>
     </w:p>
     <w:p>
@@ -11293,13 +10896,7 @@
         <w:rPr>
           <w:lang w:val="fr-FR"/>
         </w:rPr>
-        <w:t>l</w:t>
-      </w:r>
-      <w:r>
-        <w:rPr>
-          <w:lang w:val="fr-FR"/>
-        </w:rPr>
-        <w:t>a</w:t>
+        <w:t>la</w:t>
       </w:r>
       <w:proofErr w:type="gramEnd"/>
       <w:r>
@@ -11466,16 +11063,7 @@
           <w:szCs w:val="24"/>
           <w:lang w:val="fr-FR" w:eastAsia="en-CA"/>
         </w:rPr>
-        <w:t>Warehouse Club (barre verte)</w:t>
-      </w:r>
-      <w:r>
-        <w:rPr>
-          <w:rFonts w:ascii="Times New Roman" w:hAnsi="Times New Roman" w:cs="Times New Roman"/>
-          <w:sz w:val="24"/>
-          <w:szCs w:val="24"/>
-          <w:lang w:val="fr-FR" w:eastAsia="en-CA"/>
-        </w:rPr>
-        <w:t xml:space="preserve"> </w:t>
+        <w:t xml:space="preserve">Warehouse Club (barre verte) </w:t>
       </w:r>
       <w:r>
         <w:rPr>
@@ -11502,16 +11090,7 @@
           <w:szCs w:val="24"/>
           <w:lang w:val="fr-FR" w:eastAsia="en-CA"/>
         </w:rPr>
-        <w:t xml:space="preserve"> t</w:t>
-      </w:r>
-      <w:r>
-        <w:rPr>
-          <w:rFonts w:ascii="Times New Roman" w:eastAsia="Times New Roman" w:hAnsi="Times New Roman" w:cs="Times New Roman"/>
-          <w:sz w:val="24"/>
-          <w:szCs w:val="24"/>
-          <w:lang w:val="fr-FR" w:eastAsia="en-CA"/>
-        </w:rPr>
-        <w:t xml:space="preserve">rès bon niveau dans plusieurs villes, notamment </w:t>
+        <w:t xml:space="preserve"> très bon niveau dans plusieurs villes, notamment </w:t>
       </w:r>
       <w:r>
         <w:rPr>
@@ -11522,40 +11101,7 @@
           <w:szCs w:val="24"/>
           <w:lang w:val="fr-FR" w:eastAsia="en-CA"/>
         </w:rPr>
-        <w:t>Seattle (pic le plus élevé du graphique)</w:t>
-      </w:r>
-      <w:r>
-        <w:rPr>
-          <w:rFonts w:ascii="Times New Roman" w:eastAsia="Times New Roman" w:hAnsi="Times New Roman" w:cs="Times New Roman"/>
-          <w:b/>
-          <w:bCs/>
-          <w:sz w:val="24"/>
-          <w:szCs w:val="24"/>
-          <w:lang w:val="fr-FR" w:eastAsia="en-CA"/>
-        </w:rPr>
-        <w:t xml:space="preserve">, </w:t>
-      </w:r>
-      <w:r>
-        <w:rPr>
-          <w:rFonts w:ascii="Times New Roman" w:eastAsia="Times New Roman" w:hAnsi="Times New Roman" w:cs="Times New Roman"/>
-          <w:b/>
-          <w:bCs/>
-          <w:sz w:val="24"/>
-          <w:szCs w:val="24"/>
-          <w:lang w:val="fr-FR" w:eastAsia="en-CA"/>
-        </w:rPr>
-        <w:t>Chicago</w:t>
-      </w:r>
-      <w:r>
-        <w:rPr>
-          <w:rFonts w:ascii="Times New Roman" w:eastAsia="Times New Roman" w:hAnsi="Times New Roman" w:cs="Times New Roman"/>
-          <w:b/>
-          <w:bCs/>
-          <w:sz w:val="24"/>
-          <w:szCs w:val="24"/>
-          <w:lang w:val="fr-FR" w:eastAsia="en-CA"/>
-        </w:rPr>
-        <w:t xml:space="preserve"> et </w:t>
+        <w:t xml:space="preserve">Seattle (pic le plus élevé du graphique), Chicago et </w:t>
       </w:r>
       <w:r>
         <w:rPr>
@@ -12224,16 +11770,7 @@
           <w:szCs w:val="24"/>
           <w:lang w:val="fr-FR"/>
         </w:rPr>
-        <w:t xml:space="preserve"> dans toutes les villes</w:t>
-      </w:r>
-      <w:r>
-        <w:rPr>
-          <w:rFonts w:ascii="Times New Roman" w:hAnsi="Times New Roman" w:cs="Times New Roman"/>
-          <w:sz w:val="24"/>
-          <w:szCs w:val="24"/>
-          <w:lang w:val="fr-FR"/>
-        </w:rPr>
-        <w:t xml:space="preserve">. </w:t>
+        <w:t xml:space="preserve"> dans toutes les villes. </w:t>
       </w:r>
     </w:p>
     <w:p>
@@ -12414,25 +11951,7 @@
           <w:szCs w:val="24"/>
           <w:lang w:val="fr-FR"/>
         </w:rPr>
-        <w:t>L’objectif est d’identifier les méthodes les plus utilisées par les clients et d’évaluer leur contribution relative aux ventes globales.</w:t>
-      </w:r>
-      <w:r>
-        <w:rPr>
-          <w:rFonts w:ascii="Times New Roman" w:hAnsi="Times New Roman" w:cs="Times New Roman"/>
-          <w:sz w:val="24"/>
-          <w:szCs w:val="24"/>
-          <w:lang w:val="fr-FR"/>
-        </w:rPr>
-        <w:t xml:space="preserve"> Le graphique ci-dessous </w:t>
-      </w:r>
-      <w:r>
-        <w:rPr>
-          <w:rFonts w:ascii="Times New Roman" w:hAnsi="Times New Roman" w:cs="Times New Roman"/>
-          <w:sz w:val="24"/>
-          <w:szCs w:val="24"/>
-          <w:lang w:val="fr-FR"/>
-        </w:rPr>
-        <w:t xml:space="preserve">présente la répartition des ventes totales selon quatre modes de paiement : </w:t>
+        <w:t xml:space="preserve">L’objectif est d’identifier les méthodes les plus utilisées par les clients et d’évaluer leur contribution relative aux ventes globales. Le graphique ci-dessous présente la répartition des ventes totales selon quatre modes de paiement : </w:t>
       </w:r>
       <w:r>
         <w:rPr>
@@ -12660,13 +12179,7 @@
         <w:rPr>
           <w:lang w:val="fr-FR"/>
         </w:rPr>
-        <w:t>Le paiement en espèces arrive en première position, enregistrant le volume de ventes le plus élevé.</w:t>
-      </w:r>
-      <w:r>
-        <w:rPr>
-          <w:lang w:val="fr-FR"/>
-        </w:rPr>
-        <w:t xml:space="preserve"> </w:t>
+        <w:t xml:space="preserve">Le paiement en espèces arrive en première position, enregistrant le volume de ventes le plus élevé. </w:t>
       </w:r>
       <w:r>
         <w:t xml:space="preserve">Cela </w:t>
@@ -12789,9 +12302,16 @@
           <w:rStyle w:val="Strong"/>
           <w:lang w:val="fr-FR"/>
         </w:rPr>
-        <w:t>génerale,</w:t>
+        <w:t>génerale</w:t>
       </w:r>
       <w:proofErr w:type="spellEnd"/>
+      <w:r>
+        <w:rPr>
+          <w:rStyle w:val="Strong"/>
+          <w:lang w:val="fr-FR"/>
+        </w:rPr>
+        <w:t>,</w:t>
+      </w:r>
     </w:p>
     <w:p>
       <w:pPr>
@@ -12909,14 +12429,614 @@
         <w:rPr>
           <w:lang w:val="fr-FR"/>
         </w:rPr>
+        <w:t xml:space="preserve"> en offrant des solutions adaptées à différents styles et besoins de consommation.</w:t>
+      </w:r>
+    </w:p>
+    <w:p>
+      <w:pPr>
+        <w:pStyle w:val="NormalWeb"/>
+        <w:ind w:left="720"/>
+        <w:rPr>
+          <w:lang w:val="fr-FR"/>
+        </w:rPr>
+      </w:pPr>
+    </w:p>
+    <w:p>
+      <w:pPr>
+        <w:pStyle w:val="Heading2"/>
+        <w:rPr>
+          <w:lang w:val="fr-FR"/>
+        </w:rPr>
+      </w:pPr>
+      <w:r>
+        <w:rPr>
+          <w:lang w:val="fr-FR"/>
+        </w:rPr>
+        <w:lastRenderedPageBreak/>
+        <w:t xml:space="preserve">Top 10 des produits les plus vendus </w:t>
+      </w:r>
+    </w:p>
+    <w:p>
+      <w:pPr>
+        <w:rPr>
+          <w:rFonts w:ascii="Times New Roman" w:hAnsi="Times New Roman" w:cs="Times New Roman"/>
+          <w:sz w:val="24"/>
+          <w:szCs w:val="24"/>
+          <w:lang w:val="fr-FR"/>
+        </w:rPr>
+      </w:pPr>
+      <w:r>
+        <w:rPr>
+          <w:rFonts w:ascii="Times New Roman" w:hAnsi="Times New Roman" w:cs="Times New Roman"/>
+          <w:sz w:val="24"/>
+          <w:szCs w:val="24"/>
+          <w:lang w:val="fr-FR"/>
+        </w:rPr>
+        <w:t>L</w:t>
+      </w:r>
+      <w:r>
+        <w:rPr>
+          <w:rFonts w:ascii="Times New Roman" w:hAnsi="Times New Roman" w:cs="Times New Roman"/>
+          <w:sz w:val="24"/>
+          <w:szCs w:val="24"/>
+          <w:lang w:val="fr-FR"/>
+        </w:rPr>
+        <w:t xml:space="preserve">e </w:t>
+      </w:r>
+      <w:r>
+        <w:rPr>
+          <w:rFonts w:ascii="Times New Roman" w:hAnsi="Times New Roman" w:cs="Times New Roman"/>
+          <w:sz w:val="24"/>
+          <w:szCs w:val="24"/>
+          <w:lang w:val="fr-FR"/>
+        </w:rPr>
+        <w:t xml:space="preserve">premier </w:t>
+      </w:r>
+      <w:r>
+        <w:rPr>
+          <w:rFonts w:ascii="Times New Roman" w:hAnsi="Times New Roman" w:cs="Times New Roman"/>
+          <w:sz w:val="24"/>
+          <w:szCs w:val="24"/>
+          <w:lang w:val="fr-FR"/>
+        </w:rPr>
+        <w:t>graphique à barres</w:t>
+      </w:r>
+      <w:r>
+        <w:rPr>
+          <w:rFonts w:ascii="Times New Roman" w:hAnsi="Times New Roman" w:cs="Times New Roman"/>
+          <w:sz w:val="24"/>
+          <w:szCs w:val="24"/>
+          <w:lang w:val="fr-FR"/>
+        </w:rPr>
+        <w:t xml:space="preserve"> ci-dessous</w:t>
+      </w:r>
+      <w:r>
+        <w:rPr>
+          <w:rFonts w:ascii="Times New Roman" w:hAnsi="Times New Roman" w:cs="Times New Roman"/>
+          <w:sz w:val="24"/>
+          <w:szCs w:val="24"/>
+          <w:lang w:val="fr-FR"/>
+        </w:rPr>
+        <w:t xml:space="preserve"> présente les dix produits les plus vendus dans l’ensemble du jeu de données, classés selon leurs ventes totales.</w:t>
+      </w:r>
+      <w:r>
+        <w:rPr>
+          <w:rFonts w:ascii="Times New Roman" w:hAnsi="Times New Roman" w:cs="Times New Roman"/>
+          <w:sz w:val="24"/>
+          <w:szCs w:val="24"/>
+          <w:lang w:val="fr-FR"/>
+        </w:rPr>
         <w:t xml:space="preserve"> </w:t>
       </w:r>
-      <w:r>
-        <w:rPr>
-          <w:lang w:val="fr-FR"/>
-        </w:rPr>
-        <w:t>en offrant des solutions adaptées à différents styles et besoins de consommation.</w:t>
-      </w:r>
+    </w:p>
+    <w:p>
+      <w:pPr>
+        <w:jc w:val="center"/>
+        <w:rPr>
+          <w:rFonts w:ascii="Times New Roman" w:hAnsi="Times New Roman" w:cs="Times New Roman"/>
+          <w:sz w:val="24"/>
+          <w:szCs w:val="24"/>
+          <w:lang w:val="fr-FR"/>
+        </w:rPr>
+      </w:pPr>
+      <w:r>
+        <w:rPr>
+          <w:rFonts w:ascii="Times New Roman" w:hAnsi="Times New Roman" w:cs="Times New Roman"/>
+          <w:noProof/>
+          <w:sz w:val="24"/>
+          <w:szCs w:val="24"/>
+          <w:lang w:val="fr-FR"/>
+        </w:rPr>
+        <w:drawing>
+          <wp:inline distT="0" distB="0" distL="0" distR="0" wp14:anchorId="50A2BEB0" wp14:editId="4E5A1F30">
+            <wp:extent cx="5379259" cy="3487003"/>
+            <wp:effectExtent l="0" t="0" r="0" b="0"/>
+            <wp:docPr id="2" name="Picture 2"/>
+            <wp:cNvGraphicFramePr>
+              <a:graphicFrameLocks xmlns:a="http://schemas.openxmlformats.org/drawingml/2006/main" noChangeAspect="1"/>
+            </wp:cNvGraphicFramePr>
+            <a:graphic xmlns:a="http://schemas.openxmlformats.org/drawingml/2006/main">
+              <a:graphicData uri="http://schemas.openxmlformats.org/drawingml/2006/picture">
+                <pic:pic xmlns:pic="http://schemas.openxmlformats.org/drawingml/2006/picture">
+                  <pic:nvPicPr>
+                    <pic:cNvPr id="2" name="Picture 2"/>
+                    <pic:cNvPicPr/>
+                  </pic:nvPicPr>
+                  <pic:blipFill>
+                    <a:blip r:embed="rId20" cstate="print">
+                      <a:extLst>
+                        <a:ext uri="{28A0092B-C50C-407E-A947-70E740481C1C}">
+                          <a14:useLocalDpi xmlns:a14="http://schemas.microsoft.com/office/drawing/2010/main" val="0"/>
+                        </a:ext>
+                      </a:extLst>
+                    </a:blip>
+                    <a:stretch>
+                      <a:fillRect/>
+                    </a:stretch>
+                  </pic:blipFill>
+                  <pic:spPr>
+                    <a:xfrm>
+                      <a:off x="0" y="0"/>
+                      <a:ext cx="5417100" cy="3511533"/>
+                    </a:xfrm>
+                    <a:prstGeom prst="rect">
+                      <a:avLst/>
+                    </a:prstGeom>
+                  </pic:spPr>
+                </pic:pic>
+              </a:graphicData>
+            </a:graphic>
+          </wp:inline>
+        </w:drawing>
+      </w:r>
+    </w:p>
+    <w:p>
+      <w:pPr>
+        <w:jc w:val="center"/>
+        <w:rPr>
+          <w:rFonts w:ascii="Times New Roman" w:hAnsi="Times New Roman" w:cs="Times New Roman"/>
+          <w:sz w:val="24"/>
+          <w:szCs w:val="24"/>
+          <w:lang w:val="fr-FR"/>
+        </w:rPr>
+      </w:pPr>
+    </w:p>
+    <w:p>
+      <w:pPr>
+        <w:jc w:val="both"/>
+        <w:rPr>
+          <w:rFonts w:ascii="Times New Roman" w:hAnsi="Times New Roman" w:cs="Times New Roman"/>
+          <w:sz w:val="24"/>
+          <w:szCs w:val="24"/>
+          <w:lang w:val="fr-FR"/>
+        </w:rPr>
+      </w:pPr>
+      <w:r>
+        <w:rPr>
+          <w:rFonts w:ascii="Times New Roman" w:hAnsi="Times New Roman" w:cs="Times New Roman"/>
+          <w:sz w:val="24"/>
+          <w:szCs w:val="24"/>
+          <w:lang w:val="fr-FR"/>
+        </w:rPr>
+        <w:t xml:space="preserve">On observe que le </w:t>
+      </w:r>
+      <w:r>
+        <w:rPr>
+          <w:rStyle w:val="Strong"/>
+          <w:rFonts w:ascii="Times New Roman" w:hAnsi="Times New Roman" w:cs="Times New Roman"/>
+          <w:sz w:val="24"/>
+          <w:szCs w:val="24"/>
+          <w:lang w:val="fr-FR"/>
+        </w:rPr>
+        <w:t>dentifrice (“</w:t>
+      </w:r>
+      <w:proofErr w:type="spellStart"/>
+      <w:r>
+        <w:rPr>
+          <w:rStyle w:val="Strong"/>
+          <w:rFonts w:ascii="Times New Roman" w:hAnsi="Times New Roman" w:cs="Times New Roman"/>
+          <w:sz w:val="24"/>
+          <w:szCs w:val="24"/>
+          <w:lang w:val="fr-FR"/>
+        </w:rPr>
+        <w:t>Toothpaste</w:t>
+      </w:r>
+      <w:proofErr w:type="spellEnd"/>
+      <w:r>
+        <w:rPr>
+          <w:rStyle w:val="Strong"/>
+          <w:rFonts w:ascii="Times New Roman" w:hAnsi="Times New Roman" w:cs="Times New Roman"/>
+          <w:sz w:val="24"/>
+          <w:szCs w:val="24"/>
+          <w:lang w:val="fr-FR"/>
+        </w:rPr>
+        <w:t>”)</w:t>
+      </w:r>
+      <w:r>
+        <w:rPr>
+          <w:rFonts w:ascii="Times New Roman" w:hAnsi="Times New Roman" w:cs="Times New Roman"/>
+          <w:sz w:val="24"/>
+          <w:szCs w:val="24"/>
+          <w:lang w:val="fr-FR"/>
+        </w:rPr>
+        <w:t xml:space="preserve"> domine largement le classement avec un volume de ventes supérieur à </w:t>
+      </w:r>
+      <w:r>
+        <w:rPr>
+          <w:rStyle w:val="Strong"/>
+          <w:rFonts w:ascii="Times New Roman" w:hAnsi="Times New Roman" w:cs="Times New Roman"/>
+          <w:sz w:val="24"/>
+          <w:szCs w:val="24"/>
+          <w:lang w:val="fr-FR"/>
+        </w:rPr>
+        <w:t>250 000 unités</w:t>
+      </w:r>
+      <w:r>
+        <w:rPr>
+          <w:rFonts w:ascii="Times New Roman" w:hAnsi="Times New Roman" w:cs="Times New Roman"/>
+          <w:sz w:val="24"/>
+          <w:szCs w:val="24"/>
+          <w:lang w:val="fr-FR"/>
+        </w:rPr>
+        <w:t>, soit près du double de celui des autres produits du top 10.</w:t>
+      </w:r>
+      <w:r>
+        <w:rPr>
+          <w:rFonts w:ascii="Times New Roman" w:hAnsi="Times New Roman" w:cs="Times New Roman"/>
+          <w:sz w:val="24"/>
+          <w:szCs w:val="24"/>
+          <w:lang w:val="fr-FR"/>
+        </w:rPr>
+        <w:br/>
+        <w:t xml:space="preserve">Les produits </w:t>
+      </w:r>
+      <w:r>
+        <w:rPr>
+          <w:rStyle w:val="Strong"/>
+          <w:rFonts w:ascii="Times New Roman" w:hAnsi="Times New Roman" w:cs="Times New Roman"/>
+          <w:sz w:val="24"/>
+          <w:szCs w:val="24"/>
+          <w:lang w:val="fr-FR"/>
+        </w:rPr>
+        <w:t>“Honey”</w:t>
+      </w:r>
+      <w:r>
+        <w:rPr>
+          <w:rFonts w:ascii="Times New Roman" w:hAnsi="Times New Roman" w:cs="Times New Roman"/>
+          <w:sz w:val="24"/>
+          <w:szCs w:val="24"/>
+          <w:lang w:val="fr-FR"/>
+        </w:rPr>
+        <w:t xml:space="preserve">, </w:t>
+      </w:r>
+      <w:r>
+        <w:rPr>
+          <w:rStyle w:val="Strong"/>
+          <w:rFonts w:ascii="Times New Roman" w:hAnsi="Times New Roman" w:cs="Times New Roman"/>
+          <w:sz w:val="24"/>
+          <w:szCs w:val="24"/>
+          <w:lang w:val="fr-FR"/>
+        </w:rPr>
+        <w:t>“</w:t>
+      </w:r>
+      <w:proofErr w:type="spellStart"/>
+      <w:r>
+        <w:rPr>
+          <w:rStyle w:val="Strong"/>
+          <w:rFonts w:ascii="Times New Roman" w:hAnsi="Times New Roman" w:cs="Times New Roman"/>
+          <w:sz w:val="24"/>
+          <w:szCs w:val="24"/>
+          <w:lang w:val="fr-FR"/>
+        </w:rPr>
+        <w:t>Deodorant</w:t>
+      </w:r>
+      <w:proofErr w:type="spellEnd"/>
+      <w:r>
+        <w:rPr>
+          <w:rStyle w:val="Strong"/>
+          <w:rFonts w:ascii="Times New Roman" w:hAnsi="Times New Roman" w:cs="Times New Roman"/>
+          <w:sz w:val="24"/>
+          <w:szCs w:val="24"/>
+          <w:lang w:val="fr-FR"/>
+        </w:rPr>
+        <w:t>”</w:t>
+      </w:r>
+      <w:r>
+        <w:rPr>
+          <w:rFonts w:ascii="Times New Roman" w:hAnsi="Times New Roman" w:cs="Times New Roman"/>
+          <w:sz w:val="24"/>
+          <w:szCs w:val="24"/>
+          <w:lang w:val="fr-FR"/>
+        </w:rPr>
+        <w:t xml:space="preserve">, </w:t>
+      </w:r>
+      <w:r>
+        <w:rPr>
+          <w:rStyle w:val="Strong"/>
+          <w:rFonts w:ascii="Times New Roman" w:hAnsi="Times New Roman" w:cs="Times New Roman"/>
+          <w:sz w:val="24"/>
+          <w:szCs w:val="24"/>
+          <w:lang w:val="fr-FR"/>
+        </w:rPr>
+        <w:t>“Pasta”</w:t>
+      </w:r>
+      <w:r>
+        <w:rPr>
+          <w:rFonts w:ascii="Times New Roman" w:hAnsi="Times New Roman" w:cs="Times New Roman"/>
+          <w:sz w:val="24"/>
+          <w:szCs w:val="24"/>
+          <w:lang w:val="fr-FR"/>
+        </w:rPr>
+        <w:t xml:space="preserve">, </w:t>
+      </w:r>
+      <w:r>
+        <w:rPr>
+          <w:rStyle w:val="Strong"/>
+          <w:rFonts w:ascii="Times New Roman" w:hAnsi="Times New Roman" w:cs="Times New Roman"/>
+          <w:sz w:val="24"/>
+          <w:szCs w:val="24"/>
+          <w:lang w:val="fr-FR"/>
+        </w:rPr>
+        <w:t>“</w:t>
+      </w:r>
+      <w:proofErr w:type="spellStart"/>
+      <w:r>
+        <w:rPr>
+          <w:rStyle w:val="Strong"/>
+          <w:rFonts w:ascii="Times New Roman" w:hAnsi="Times New Roman" w:cs="Times New Roman"/>
+          <w:sz w:val="24"/>
+          <w:szCs w:val="24"/>
+          <w:lang w:val="fr-FR"/>
+        </w:rPr>
+        <w:t>Eggs</w:t>
+      </w:r>
+      <w:proofErr w:type="spellEnd"/>
+      <w:r>
+        <w:rPr>
+          <w:rStyle w:val="Strong"/>
+          <w:rFonts w:ascii="Times New Roman" w:hAnsi="Times New Roman" w:cs="Times New Roman"/>
+          <w:sz w:val="24"/>
+          <w:szCs w:val="24"/>
+          <w:lang w:val="fr-FR"/>
+        </w:rPr>
+        <w:t>”</w:t>
+      </w:r>
+      <w:r>
+        <w:rPr>
+          <w:rFonts w:ascii="Times New Roman" w:hAnsi="Times New Roman" w:cs="Times New Roman"/>
+          <w:sz w:val="24"/>
+          <w:szCs w:val="24"/>
+          <w:lang w:val="fr-FR"/>
+        </w:rPr>
+        <w:t xml:space="preserve">, </w:t>
+      </w:r>
+      <w:r>
+        <w:rPr>
+          <w:rStyle w:val="Strong"/>
+          <w:rFonts w:ascii="Times New Roman" w:hAnsi="Times New Roman" w:cs="Times New Roman"/>
+          <w:sz w:val="24"/>
+          <w:szCs w:val="24"/>
+          <w:lang w:val="fr-FR"/>
+        </w:rPr>
+        <w:t>“</w:t>
+      </w:r>
+      <w:proofErr w:type="spellStart"/>
+      <w:r>
+        <w:rPr>
+          <w:rStyle w:val="Strong"/>
+          <w:rFonts w:ascii="Times New Roman" w:hAnsi="Times New Roman" w:cs="Times New Roman"/>
+          <w:sz w:val="24"/>
+          <w:szCs w:val="24"/>
+          <w:lang w:val="fr-FR"/>
+        </w:rPr>
+        <w:t>Vinegar</w:t>
+      </w:r>
+      <w:proofErr w:type="spellEnd"/>
+      <w:r>
+        <w:rPr>
+          <w:rStyle w:val="Strong"/>
+          <w:rFonts w:ascii="Times New Roman" w:hAnsi="Times New Roman" w:cs="Times New Roman"/>
+          <w:sz w:val="24"/>
+          <w:szCs w:val="24"/>
+          <w:lang w:val="fr-FR"/>
+        </w:rPr>
+        <w:t>”</w:t>
+      </w:r>
+      <w:r>
+        <w:rPr>
+          <w:rFonts w:ascii="Times New Roman" w:hAnsi="Times New Roman" w:cs="Times New Roman"/>
+          <w:sz w:val="24"/>
+          <w:szCs w:val="24"/>
+          <w:lang w:val="fr-FR"/>
+        </w:rPr>
+        <w:t xml:space="preserve">, </w:t>
+      </w:r>
+      <w:r>
+        <w:rPr>
+          <w:rStyle w:val="Strong"/>
+          <w:rFonts w:ascii="Times New Roman" w:hAnsi="Times New Roman" w:cs="Times New Roman"/>
+          <w:sz w:val="24"/>
+          <w:szCs w:val="24"/>
+          <w:lang w:val="fr-FR"/>
+        </w:rPr>
+        <w:t>“Soap”</w:t>
+      </w:r>
+      <w:r>
+        <w:rPr>
+          <w:rFonts w:ascii="Times New Roman" w:hAnsi="Times New Roman" w:cs="Times New Roman"/>
+          <w:sz w:val="24"/>
+          <w:szCs w:val="24"/>
+          <w:lang w:val="fr-FR"/>
+        </w:rPr>
+        <w:t xml:space="preserve">, </w:t>
+      </w:r>
+      <w:r>
+        <w:rPr>
+          <w:rStyle w:val="Strong"/>
+          <w:rFonts w:ascii="Times New Roman" w:hAnsi="Times New Roman" w:cs="Times New Roman"/>
+          <w:sz w:val="24"/>
+          <w:szCs w:val="24"/>
+          <w:lang w:val="fr-FR"/>
+        </w:rPr>
+        <w:t>“</w:t>
+      </w:r>
+      <w:proofErr w:type="spellStart"/>
+      <w:r>
+        <w:rPr>
+          <w:rStyle w:val="Strong"/>
+          <w:rFonts w:ascii="Times New Roman" w:hAnsi="Times New Roman" w:cs="Times New Roman"/>
+          <w:sz w:val="24"/>
+          <w:szCs w:val="24"/>
+          <w:lang w:val="fr-FR"/>
+        </w:rPr>
+        <w:t>Razors</w:t>
+      </w:r>
+      <w:proofErr w:type="spellEnd"/>
+      <w:r>
+        <w:rPr>
+          <w:rStyle w:val="Strong"/>
+          <w:rFonts w:ascii="Times New Roman" w:hAnsi="Times New Roman" w:cs="Times New Roman"/>
+          <w:sz w:val="24"/>
+          <w:szCs w:val="24"/>
+          <w:lang w:val="fr-FR"/>
+        </w:rPr>
+        <w:t>”</w:t>
+      </w:r>
+      <w:r>
+        <w:rPr>
+          <w:rFonts w:ascii="Times New Roman" w:hAnsi="Times New Roman" w:cs="Times New Roman"/>
+          <w:sz w:val="24"/>
+          <w:szCs w:val="24"/>
+          <w:lang w:val="fr-FR"/>
+        </w:rPr>
+        <w:t xml:space="preserve">, </w:t>
+      </w:r>
+      <w:r>
+        <w:rPr>
+          <w:rStyle w:val="Strong"/>
+          <w:rFonts w:ascii="Times New Roman" w:hAnsi="Times New Roman" w:cs="Times New Roman"/>
+          <w:sz w:val="24"/>
+          <w:szCs w:val="24"/>
+          <w:lang w:val="fr-FR"/>
+        </w:rPr>
+        <w:t>“Salmon”</w:t>
+      </w:r>
+      <w:r>
+        <w:rPr>
+          <w:rFonts w:ascii="Times New Roman" w:hAnsi="Times New Roman" w:cs="Times New Roman"/>
+          <w:sz w:val="24"/>
+          <w:szCs w:val="24"/>
+          <w:lang w:val="fr-FR"/>
+        </w:rPr>
+        <w:t xml:space="preserve"> et </w:t>
+      </w:r>
+      <w:r>
+        <w:rPr>
+          <w:rStyle w:val="Strong"/>
+          <w:rFonts w:ascii="Times New Roman" w:hAnsi="Times New Roman" w:cs="Times New Roman"/>
+          <w:sz w:val="24"/>
+          <w:szCs w:val="24"/>
+          <w:lang w:val="fr-FR"/>
+        </w:rPr>
+        <w:t>“Jam”</w:t>
+      </w:r>
+      <w:r>
+        <w:rPr>
+          <w:rFonts w:ascii="Times New Roman" w:hAnsi="Times New Roman" w:cs="Times New Roman"/>
+          <w:sz w:val="24"/>
+          <w:szCs w:val="24"/>
+          <w:lang w:val="fr-FR"/>
+        </w:rPr>
+        <w:t xml:space="preserve"> présentent des volumes de ventes relativement similaires, oscillant autour de </w:t>
+      </w:r>
+      <w:r>
+        <w:rPr>
+          <w:rStyle w:val="Strong"/>
+          <w:rFonts w:ascii="Times New Roman" w:hAnsi="Times New Roman" w:cs="Times New Roman"/>
+          <w:sz w:val="24"/>
+          <w:szCs w:val="24"/>
+          <w:lang w:val="fr-FR"/>
+        </w:rPr>
+        <w:t>130 000 unités</w:t>
+      </w:r>
+      <w:r>
+        <w:rPr>
+          <w:rFonts w:ascii="Times New Roman" w:hAnsi="Times New Roman" w:cs="Times New Roman"/>
+          <w:sz w:val="24"/>
+          <w:szCs w:val="24"/>
+          <w:lang w:val="fr-FR"/>
+        </w:rPr>
+        <w:t>.</w:t>
+      </w:r>
+      <w:r>
+        <w:rPr>
+          <w:rFonts w:ascii="Times New Roman" w:hAnsi="Times New Roman" w:cs="Times New Roman"/>
+          <w:sz w:val="24"/>
+          <w:szCs w:val="24"/>
+          <w:lang w:val="fr-FR"/>
+        </w:rPr>
+        <w:t xml:space="preserve"> </w:t>
+      </w:r>
+      <w:r>
+        <w:rPr>
+          <w:rFonts w:ascii="Times New Roman" w:hAnsi="Times New Roman" w:cs="Times New Roman"/>
+          <w:sz w:val="24"/>
+          <w:szCs w:val="24"/>
+          <w:lang w:val="fr-FR"/>
+        </w:rPr>
+        <w:t xml:space="preserve">Le </w:t>
+      </w:r>
+      <w:r>
+        <w:rPr>
+          <w:rFonts w:ascii="Times New Roman" w:hAnsi="Times New Roman" w:cs="Times New Roman"/>
+          <w:b/>
+          <w:bCs/>
+          <w:sz w:val="24"/>
+          <w:szCs w:val="24"/>
+          <w:lang w:val="fr-FR"/>
+        </w:rPr>
+        <w:t>dentifrice</w:t>
+      </w:r>
+      <w:r>
+        <w:rPr>
+          <w:rFonts w:ascii="Times New Roman" w:hAnsi="Times New Roman" w:cs="Times New Roman"/>
+          <w:sz w:val="24"/>
+          <w:szCs w:val="24"/>
+          <w:lang w:val="fr-FR"/>
+        </w:rPr>
+        <w:t xml:space="preserve"> constitue un </w:t>
+      </w:r>
+      <w:r>
+        <w:rPr>
+          <w:rFonts w:ascii="Times New Roman" w:hAnsi="Times New Roman" w:cs="Times New Roman"/>
+          <w:b/>
+          <w:bCs/>
+          <w:sz w:val="24"/>
+          <w:szCs w:val="24"/>
+          <w:lang w:val="fr-FR"/>
+        </w:rPr>
+        <w:t>produit de première nécessité</w:t>
+      </w:r>
+      <w:r>
+        <w:rPr>
+          <w:rFonts w:ascii="Times New Roman" w:hAnsi="Times New Roman" w:cs="Times New Roman"/>
+          <w:sz w:val="24"/>
+          <w:szCs w:val="24"/>
+          <w:lang w:val="fr-FR"/>
+        </w:rPr>
+        <w:t>, acheté fréquemment par la majorité des consommateurs.</w:t>
+      </w:r>
+    </w:p>
+    <w:p>
+      <w:pPr>
+        <w:jc w:val="both"/>
+        <w:rPr>
+          <w:rFonts w:ascii="Times New Roman" w:hAnsi="Times New Roman" w:cs="Times New Roman"/>
+          <w:sz w:val="24"/>
+          <w:szCs w:val="24"/>
+          <w:lang w:val="fr-FR"/>
+        </w:rPr>
+      </w:pPr>
     </w:p>
     <w:p>
       <w:pPr>
@@ -12925,6 +13045,534 @@
           <w:lang w:val="fr-FR"/>
         </w:rPr>
       </w:pPr>
+      <w:r>
+        <w:rPr>
+          <w:lang w:val="fr-FR"/>
+        </w:rPr>
+        <w:t xml:space="preserve">Les 4 </w:t>
+      </w:r>
+      <w:r>
+        <w:rPr>
+          <w:lang w:val="fr-FR"/>
+        </w:rPr>
+        <w:t>figures</w:t>
+      </w:r>
+      <w:r>
+        <w:rPr>
+          <w:lang w:val="fr-FR"/>
+        </w:rPr>
+        <w:t xml:space="preserve"> présentent les top 10 des produits les plus vendus pour les années 2021-2024</w:t>
+      </w:r>
+      <w:r>
+        <w:rPr>
+          <w:lang w:val="fr-FR"/>
+        </w:rPr>
+        <w:t xml:space="preserve">.  Une remarque évidente </w:t>
+      </w:r>
+      <w:r>
+        <w:rPr>
+          <w:lang w:val="fr-FR"/>
+        </w:rPr>
+        <w:t xml:space="preserve">est </w:t>
+      </w:r>
+      <w:r>
+        <w:rPr>
+          <w:lang w:val="fr-FR"/>
+        </w:rPr>
+        <w:t xml:space="preserve">que </w:t>
+      </w:r>
+      <w:r>
+        <w:rPr>
+          <w:lang w:val="fr-FR"/>
+        </w:rPr>
+        <w:t>les produits</w:t>
+      </w:r>
+      <w:r>
+        <w:rPr>
+          <w:lang w:val="fr-FR"/>
+        </w:rPr>
+        <w:t xml:space="preserve"> les plus vendus</w:t>
+      </w:r>
+      <w:r>
+        <w:rPr>
+          <w:lang w:val="fr-FR"/>
+        </w:rPr>
+        <w:t xml:space="preserve"> varient d’une année à l’autre</w:t>
+      </w:r>
+      <w:r>
+        <w:rPr>
+          <w:lang w:val="fr-FR"/>
+        </w:rPr>
+        <w:t xml:space="preserve">. </w:t>
+      </w:r>
+      <w:r>
+        <w:rPr>
+          <w:lang w:val="fr-FR"/>
+        </w:rPr>
+        <w:t xml:space="preserve"> </w:t>
+      </w:r>
+      <w:r>
+        <w:rPr>
+          <w:lang w:val="fr-FR"/>
+        </w:rPr>
+        <w:t>Toutes fois “</w:t>
+      </w:r>
+      <w:proofErr w:type="spellStart"/>
+      <w:r>
+        <w:rPr>
+          <w:lang w:val="fr-FR"/>
+        </w:rPr>
+        <w:t>Toothspaste</w:t>
+      </w:r>
+      <w:proofErr w:type="spellEnd"/>
+      <w:r>
+        <w:rPr>
+          <w:lang w:val="fr-FR"/>
+        </w:rPr>
+        <w:t xml:space="preserve">” </w:t>
+      </w:r>
+      <w:r>
+        <w:rPr>
+          <w:b/>
+          <w:bCs/>
+          <w:lang w:val="fr-FR"/>
+        </w:rPr>
+        <w:t>reste le produit le plus vendu</w:t>
+      </w:r>
+      <w:r>
+        <w:rPr>
+          <w:b/>
+          <w:bCs/>
+          <w:lang w:val="fr-FR"/>
+        </w:rPr>
+        <w:t xml:space="preserve"> de toutes les années</w:t>
+      </w:r>
+      <w:r>
+        <w:rPr>
+          <w:lang w:val="fr-FR"/>
+        </w:rPr>
+        <w:t>, dépassant nettement les autres items.</w:t>
+      </w:r>
+      <w:r>
+        <w:rPr>
+          <w:lang w:val="fr-FR"/>
+        </w:rPr>
+        <w:t xml:space="preserve">  </w:t>
+      </w:r>
+      <w:r>
+        <w:rPr>
+          <w:lang w:val="fr-FR"/>
+        </w:rPr>
+        <w:t xml:space="preserve">Les autres produits du top 10 changent beaucoup d’une année à l’autre, ce qui montre que la demande des produits secondaires est </w:t>
+      </w:r>
+      <w:r>
+        <w:rPr>
+          <w:rStyle w:val="Strong"/>
+          <w:lang w:val="fr-FR"/>
+        </w:rPr>
+        <w:t>plus volatile</w:t>
+      </w:r>
+      <w:r>
+        <w:rPr>
+          <w:lang w:val="fr-FR"/>
+        </w:rPr>
+        <w:t>, probablement influencée par des promotions, des variations saisonnières ou des préférences changeantes.</w:t>
+      </w:r>
+      <w:r>
+        <w:rPr>
+          <w:lang w:val="fr-FR"/>
+        </w:rPr>
+        <w:t xml:space="preserve"> </w:t>
+      </w:r>
+      <w:r>
+        <w:rPr>
+          <w:lang w:val="fr-FR"/>
+        </w:rPr>
+        <w:t xml:space="preserve">En fonction des objectifs </w:t>
+      </w:r>
+      <w:r>
+        <w:rPr>
+          <w:lang w:val="fr-FR"/>
+        </w:rPr>
+        <w:t xml:space="preserve">cherchés, il peut être préférable de regarder les ventes annuellement plutôt que de le faire de façon globale.  </w:t>
+      </w:r>
+    </w:p>
+    <w:p>
+      <w:pPr>
+        <w:rPr>
+          <w:rFonts w:ascii="Times New Roman" w:hAnsi="Times New Roman" w:cs="Times New Roman"/>
+          <w:sz w:val="24"/>
+          <w:szCs w:val="24"/>
+          <w:lang w:val="fr-FR"/>
+        </w:rPr>
+      </w:pPr>
+    </w:p>
+    <w:p>
+      <w:pPr>
+        <w:jc w:val="both"/>
+        <w:rPr>
+          <w:rFonts w:ascii="Times New Roman" w:hAnsi="Times New Roman" w:cs="Times New Roman"/>
+          <w:sz w:val="24"/>
+          <w:szCs w:val="24"/>
+          <w:lang w:val="fr-FR"/>
+        </w:rPr>
+      </w:pPr>
+    </w:p>
+    <w:tbl>
+      <w:tblPr>
+        <w:tblStyle w:val="TableGrid"/>
+        <w:tblW w:w="13251" w:type="dxa"/>
+        <w:tblInd w:w="-714" w:type="dxa"/>
+        <w:tblLook w:val="04A0" w:firstRow="1" w:lastRow="0" w:firstColumn="1" w:lastColumn="0" w:noHBand="0" w:noVBand="1"/>
+      </w:tblPr>
+      <w:tblGrid>
+        <w:gridCol w:w="5671"/>
+        <w:gridCol w:w="95"/>
+        <w:gridCol w:w="7485"/>
+      </w:tblGrid>
+      <w:tr>
+        <w:trPr>
+          <w:trHeight w:val="4482"/>
+        </w:trPr>
+        <w:tc>
+          <w:tcPr>
+            <w:tcW w:w="5766" w:type="dxa"/>
+            <w:gridSpan w:val="2"/>
+            <w:tcBorders>
+              <w:top w:val="nil"/>
+              <w:left w:val="nil"/>
+              <w:bottom w:val="nil"/>
+              <w:right w:val="nil"/>
+            </w:tcBorders>
+          </w:tcPr>
+          <w:p>
+            <w:pPr>
+              <w:jc w:val="both"/>
+              <w:rPr>
+                <w:rFonts w:ascii="Times New Roman" w:hAnsi="Times New Roman" w:cs="Times New Roman"/>
+                <w:sz w:val="24"/>
+                <w:szCs w:val="24"/>
+                <w:lang w:val="fr-FR"/>
+              </w:rPr>
+            </w:pPr>
+            <w:r>
+              <w:rPr>
+                <w:rFonts w:ascii="Times New Roman" w:hAnsi="Times New Roman" w:cs="Times New Roman"/>
+                <w:noProof/>
+                <w:sz w:val="24"/>
+                <w:szCs w:val="24"/>
+                <w:lang w:val="fr-FR"/>
+              </w:rPr>
+              <w:lastRenderedPageBreak/>
+              <w:drawing>
+                <wp:inline distT="0" distB="0" distL="0" distR="0" wp14:anchorId="73B427CB" wp14:editId="03113BF2">
+                  <wp:extent cx="3520005" cy="2361063"/>
+                  <wp:effectExtent l="0" t="0" r="4445" b="1270"/>
+                  <wp:docPr id="3" name="Picture 3"/>
+                  <wp:cNvGraphicFramePr>
+                    <a:graphicFrameLocks xmlns:a="http://schemas.openxmlformats.org/drawingml/2006/main" noChangeAspect="1"/>
+                  </wp:cNvGraphicFramePr>
+                  <a:graphic xmlns:a="http://schemas.openxmlformats.org/drawingml/2006/main">
+                    <a:graphicData uri="http://schemas.openxmlformats.org/drawingml/2006/picture">
+                      <pic:pic xmlns:pic="http://schemas.openxmlformats.org/drawingml/2006/picture">
+                        <pic:nvPicPr>
+                          <pic:cNvPr id="3" name="Picture 3"/>
+                          <pic:cNvPicPr/>
+                        </pic:nvPicPr>
+                        <pic:blipFill>
+                          <a:blip r:embed="rId21" cstate="print">
+                            <a:extLst>
+                              <a:ext uri="{28A0092B-C50C-407E-A947-70E740481C1C}">
+                                <a14:useLocalDpi xmlns:a14="http://schemas.microsoft.com/office/drawing/2010/main" val="0"/>
+                              </a:ext>
+                            </a:extLst>
+                          </a:blip>
+                          <a:stretch>
+                            <a:fillRect/>
+                          </a:stretch>
+                        </pic:blipFill>
+                        <pic:spPr>
+                          <a:xfrm>
+                            <a:off x="0" y="0"/>
+                            <a:ext cx="3556334" cy="2385431"/>
+                          </a:xfrm>
+                          <a:prstGeom prst="rect">
+                            <a:avLst/>
+                          </a:prstGeom>
+                        </pic:spPr>
+                      </pic:pic>
+                    </a:graphicData>
+                  </a:graphic>
+                </wp:inline>
+              </w:drawing>
+            </w:r>
+          </w:p>
+        </w:tc>
+        <w:tc>
+          <w:tcPr>
+            <w:tcW w:w="7485" w:type="dxa"/>
+            <w:tcBorders>
+              <w:left w:val="nil"/>
+              <w:bottom w:val="nil"/>
+            </w:tcBorders>
+          </w:tcPr>
+          <w:p>
+            <w:pPr>
+              <w:jc w:val="both"/>
+              <w:rPr>
+                <w:rFonts w:ascii="Times New Roman" w:hAnsi="Times New Roman" w:cs="Times New Roman"/>
+                <w:sz w:val="24"/>
+                <w:szCs w:val="24"/>
+                <w:lang w:val="fr-FR"/>
+              </w:rPr>
+            </w:pPr>
+            <w:r>
+              <w:rPr>
+                <w:rFonts w:ascii="Times New Roman" w:hAnsi="Times New Roman" w:cs="Times New Roman"/>
+                <w:noProof/>
+                <w:sz w:val="24"/>
+                <w:szCs w:val="24"/>
+                <w:lang w:val="fr-FR"/>
+              </w:rPr>
+              <w:drawing>
+                <wp:inline distT="0" distB="0" distL="0" distR="0" wp14:anchorId="5B0A8396" wp14:editId="41AEA972">
+                  <wp:extent cx="3519808" cy="2360930"/>
+                  <wp:effectExtent l="0" t="0" r="4445" b="1270"/>
+                  <wp:docPr id="4" name="Picture 4"/>
+                  <wp:cNvGraphicFramePr>
+                    <a:graphicFrameLocks xmlns:a="http://schemas.openxmlformats.org/drawingml/2006/main" noChangeAspect="1"/>
+                  </wp:cNvGraphicFramePr>
+                  <a:graphic xmlns:a="http://schemas.openxmlformats.org/drawingml/2006/main">
+                    <a:graphicData uri="http://schemas.openxmlformats.org/drawingml/2006/picture">
+                      <pic:pic xmlns:pic="http://schemas.openxmlformats.org/drawingml/2006/picture">
+                        <pic:nvPicPr>
+                          <pic:cNvPr id="4" name="Picture 4"/>
+                          <pic:cNvPicPr/>
+                        </pic:nvPicPr>
+                        <pic:blipFill>
+                          <a:blip r:embed="rId22" cstate="print">
+                            <a:extLst>
+                              <a:ext uri="{28A0092B-C50C-407E-A947-70E740481C1C}">
+                                <a14:useLocalDpi xmlns:a14="http://schemas.microsoft.com/office/drawing/2010/main" val="0"/>
+                              </a:ext>
+                            </a:extLst>
+                          </a:blip>
+                          <a:stretch>
+                            <a:fillRect/>
+                          </a:stretch>
+                        </pic:blipFill>
+                        <pic:spPr>
+                          <a:xfrm>
+                            <a:off x="0" y="0"/>
+                            <a:ext cx="3553570" cy="2383576"/>
+                          </a:xfrm>
+                          <a:prstGeom prst="rect">
+                            <a:avLst/>
+                          </a:prstGeom>
+                        </pic:spPr>
+                      </pic:pic>
+                    </a:graphicData>
+                  </a:graphic>
+                </wp:inline>
+              </w:drawing>
+            </w:r>
+          </w:p>
+        </w:tc>
+      </w:tr>
+      <w:tr>
+        <w:trPr>
+          <w:trHeight w:val="4152"/>
+        </w:trPr>
+        <w:tc>
+          <w:tcPr>
+            <w:tcW w:w="5671" w:type="dxa"/>
+            <w:tcBorders>
+              <w:top w:val="nil"/>
+              <w:left w:val="nil"/>
+              <w:bottom w:val="nil"/>
+              <w:right w:val="nil"/>
+            </w:tcBorders>
+          </w:tcPr>
+          <w:p>
+            <w:pPr>
+              <w:jc w:val="both"/>
+              <w:rPr>
+                <w:rFonts w:ascii="Times New Roman" w:hAnsi="Times New Roman" w:cs="Times New Roman"/>
+                <w:sz w:val="24"/>
+                <w:szCs w:val="24"/>
+                <w:lang w:val="fr-FR"/>
+              </w:rPr>
+            </w:pPr>
+            <w:r>
+              <w:rPr>
+                <w:rFonts w:ascii="Times New Roman" w:hAnsi="Times New Roman" w:cs="Times New Roman"/>
+                <w:noProof/>
+                <w:sz w:val="24"/>
+                <w:szCs w:val="24"/>
+                <w:lang w:val="fr-FR"/>
+              </w:rPr>
+              <w:drawing>
+                <wp:inline distT="0" distB="0" distL="0" distR="0" wp14:anchorId="59A03924" wp14:editId="032C6F46">
+                  <wp:extent cx="3199030" cy="2516323"/>
+                  <wp:effectExtent l="0" t="0" r="1905" b="0"/>
+                  <wp:docPr id="5" name="Picture 5"/>
+                  <wp:cNvGraphicFramePr>
+                    <a:graphicFrameLocks xmlns:a="http://schemas.openxmlformats.org/drawingml/2006/main" noChangeAspect="1"/>
+                  </wp:cNvGraphicFramePr>
+                  <a:graphic xmlns:a="http://schemas.openxmlformats.org/drawingml/2006/main">
+                    <a:graphicData uri="http://schemas.openxmlformats.org/drawingml/2006/picture">
+                      <pic:pic xmlns:pic="http://schemas.openxmlformats.org/drawingml/2006/picture">
+                        <pic:nvPicPr>
+                          <pic:cNvPr id="5" name="Picture 5"/>
+                          <pic:cNvPicPr/>
+                        </pic:nvPicPr>
+                        <pic:blipFill>
+                          <a:blip r:embed="rId23" cstate="print">
+                            <a:extLst>
+                              <a:ext uri="{28A0092B-C50C-407E-A947-70E740481C1C}">
+                                <a14:useLocalDpi xmlns:a14="http://schemas.microsoft.com/office/drawing/2010/main" val="0"/>
+                              </a:ext>
+                            </a:extLst>
+                          </a:blip>
+                          <a:stretch>
+                            <a:fillRect/>
+                          </a:stretch>
+                        </pic:blipFill>
+                        <pic:spPr>
+                          <a:xfrm>
+                            <a:off x="0" y="0"/>
+                            <a:ext cx="3223283" cy="2535400"/>
+                          </a:xfrm>
+                          <a:prstGeom prst="rect">
+                            <a:avLst/>
+                          </a:prstGeom>
+                        </pic:spPr>
+                      </pic:pic>
+                    </a:graphicData>
+                  </a:graphic>
+                </wp:inline>
+              </w:drawing>
+            </w:r>
+          </w:p>
+        </w:tc>
+        <w:tc>
+          <w:tcPr>
+            <w:tcW w:w="7580" w:type="dxa"/>
+            <w:gridSpan w:val="2"/>
+            <w:tcBorders>
+              <w:top w:val="nil"/>
+              <w:left w:val="nil"/>
+              <w:bottom w:val="nil"/>
+              <w:right w:val="nil"/>
+            </w:tcBorders>
+          </w:tcPr>
+          <w:p>
+            <w:pPr>
+              <w:jc w:val="both"/>
+              <w:rPr>
+                <w:rFonts w:ascii="Times New Roman" w:hAnsi="Times New Roman" w:cs="Times New Roman"/>
+                <w:sz w:val="24"/>
+                <w:szCs w:val="24"/>
+                <w:lang w:val="fr-FR"/>
+              </w:rPr>
+            </w:pPr>
+            <w:r>
+              <w:rPr>
+                <w:rFonts w:ascii="Times New Roman" w:hAnsi="Times New Roman" w:cs="Times New Roman"/>
+                <w:noProof/>
+                <w:sz w:val="24"/>
+                <w:szCs w:val="24"/>
+                <w:lang w:val="fr-FR"/>
+              </w:rPr>
+              <w:drawing>
+                <wp:inline distT="0" distB="0" distL="0" distR="0" wp14:anchorId="239ABBCD" wp14:editId="5A06EC24">
+                  <wp:extent cx="3466918" cy="2325454"/>
+                  <wp:effectExtent l="0" t="0" r="635" b="0"/>
+                  <wp:docPr id="8" name="Picture 8"/>
+                  <wp:cNvGraphicFramePr>
+                    <a:graphicFrameLocks xmlns:a="http://schemas.openxmlformats.org/drawingml/2006/main" noChangeAspect="1"/>
+                  </wp:cNvGraphicFramePr>
+                  <a:graphic xmlns:a="http://schemas.openxmlformats.org/drawingml/2006/main">
+                    <a:graphicData uri="http://schemas.openxmlformats.org/drawingml/2006/picture">
+                      <pic:pic xmlns:pic="http://schemas.openxmlformats.org/drawingml/2006/picture">
+                        <pic:nvPicPr>
+                          <pic:cNvPr id="8" name="Picture 8"/>
+                          <pic:cNvPicPr/>
+                        </pic:nvPicPr>
+                        <pic:blipFill>
+                          <a:blip r:embed="rId24" cstate="print">
+                            <a:extLst>
+                              <a:ext uri="{28A0092B-C50C-407E-A947-70E740481C1C}">
+                                <a14:useLocalDpi xmlns:a14="http://schemas.microsoft.com/office/drawing/2010/main" val="0"/>
+                              </a:ext>
+                            </a:extLst>
+                          </a:blip>
+                          <a:stretch>
+                            <a:fillRect/>
+                          </a:stretch>
+                        </pic:blipFill>
+                        <pic:spPr>
+                          <a:xfrm>
+                            <a:off x="0" y="0"/>
+                            <a:ext cx="3518858" cy="2360293"/>
+                          </a:xfrm>
+                          <a:prstGeom prst="rect">
+                            <a:avLst/>
+                          </a:prstGeom>
+                        </pic:spPr>
+                      </pic:pic>
+                    </a:graphicData>
+                  </a:graphic>
+                </wp:inline>
+              </w:drawing>
+            </w:r>
+          </w:p>
+        </w:tc>
+      </w:tr>
+    </w:tbl>
+    <w:p>
+      <w:pPr>
+        <w:jc w:val="both"/>
+        <w:rPr>
+          <w:rFonts w:ascii="Times New Roman" w:hAnsi="Times New Roman" w:cs="Times New Roman"/>
+          <w:sz w:val="24"/>
+          <w:szCs w:val="24"/>
+          <w:lang w:val="fr-FR"/>
+        </w:rPr>
+      </w:pPr>
+    </w:p>
+    <w:p>
+      <w:pPr>
+        <w:jc w:val="center"/>
+        <w:rPr>
+          <w:rFonts w:ascii="Times New Roman" w:hAnsi="Times New Roman" w:cs="Times New Roman"/>
+          <w:sz w:val="24"/>
+          <w:szCs w:val="24"/>
+          <w:lang w:val="fr-FR"/>
+        </w:rPr>
+      </w:pPr>
+    </w:p>
+    <w:p>
+      <w:pPr>
+        <w:jc w:val="center"/>
+        <w:rPr>
+          <w:rFonts w:ascii="Times New Roman" w:hAnsi="Times New Roman" w:cs="Times New Roman"/>
+          <w:sz w:val="24"/>
+          <w:szCs w:val="24"/>
+          <w:lang w:val="fr-FR"/>
+        </w:rPr>
+      </w:pPr>
+    </w:p>
+    <w:p>
+      <w:pPr>
+        <w:jc w:val="center"/>
+        <w:rPr>
+          <w:rFonts w:ascii="Times New Roman" w:hAnsi="Times New Roman" w:cs="Times New Roman"/>
+          <w:sz w:val="24"/>
+          <w:szCs w:val="24"/>
+          <w:lang w:val="fr-FR"/>
+        </w:rPr>
+      </w:pPr>
     </w:p>
     <w:p>
       <w:pPr>
@@ -12968,6 +13616,30 @@
     </w:p>
     <w:p>
       <w:pPr>
+        <w:pStyle w:val="NormalWeb"/>
+        <w:rPr>
+          <w:lang w:val="fr-FR"/>
+        </w:rPr>
+      </w:pPr>
+    </w:p>
+    <w:p>
+      <w:pPr>
+        <w:pStyle w:val="NormalWeb"/>
+        <w:rPr>
+          <w:lang w:val="fr-FR"/>
+        </w:rPr>
+      </w:pPr>
+    </w:p>
+    <w:p>
+      <w:pPr>
+        <w:pStyle w:val="NormalWeb"/>
+        <w:rPr>
+          <w:lang w:val="fr-FR"/>
+        </w:rPr>
+      </w:pPr>
+    </w:p>
+    <w:p>
+      <w:pPr>
         <w:pStyle w:val="Heading1"/>
         <w:rPr>
           <w:lang w:val="fr-FR"/>
@@ -12998,34 +13670,83 @@
           <w:szCs w:val="24"/>
           <w:lang w:val="fr-FR"/>
         </w:rPr>
-        <w:t xml:space="preserve">Ce projet a permis de mettre en œuvre l’ensemble des étapes essentielles à la construction d’un entrepôt de données décisionnel, depuis l’exploration du jeu de données jusqu’à l’analyse multidimensionnelle des ventes. </w:t>
-      </w:r>
-      <w:r>
-        <w:rPr>
-          <w:rFonts w:ascii="Times New Roman" w:hAnsi="Times New Roman" w:cs="Times New Roman"/>
-          <w:sz w:val="24"/>
-          <w:szCs w:val="24"/>
-          <w:lang w:val="fr-FR"/>
+        <w:t xml:space="preserve">Ce projet a permis de mettre en œuvre l’ensemble des étapes essentielles à la construction d’un entrepôt de données décisionnel, depuis l’exploration du jeu de données jusqu’à l’analyse multidimensionnelle des ventes.  </w:t>
+      </w:r>
+      <w:r>
+        <w:rPr>
+          <w:rFonts w:ascii="Times New Roman" w:hAnsi="Times New Roman" w:cs="Times New Roman"/>
+          <w:sz w:val="24"/>
+          <w:szCs w:val="24"/>
+          <w:lang w:val="fr-FR" w:eastAsia="en-CA"/>
+        </w:rPr>
+        <w:t xml:space="preserve">La construction de </w:t>
+      </w:r>
+      <w:r>
+        <w:rPr>
+          <w:rFonts w:ascii="Times New Roman" w:hAnsi="Times New Roman" w:cs="Times New Roman"/>
+          <w:sz w:val="24"/>
+          <w:szCs w:val="24"/>
+          <w:lang w:val="fr-FR" w:eastAsia="en-CA"/>
+        </w:rPr>
+        <w:t>l’entrepôt</w:t>
+      </w:r>
+      <w:r>
+        <w:rPr>
+          <w:rFonts w:ascii="Times New Roman" w:hAnsi="Times New Roman" w:cs="Times New Roman"/>
+          <w:sz w:val="24"/>
+          <w:szCs w:val="24"/>
+          <w:lang w:val="fr-FR" w:eastAsia="en-CA"/>
         </w:rPr>
         <w:t xml:space="preserve"> </w:t>
       </w:r>
-      <w:r>
-        <w:rPr>
-          <w:rFonts w:ascii="Times New Roman" w:hAnsi="Times New Roman" w:cs="Times New Roman"/>
-          <w:sz w:val="24"/>
-          <w:szCs w:val="24"/>
-          <w:lang w:val="fr-FR" w:eastAsia="en-CA"/>
-        </w:rPr>
-        <w:t xml:space="preserve">La construction de </w:t>
-      </w:r>
-      <w:r>
-        <w:rPr>
-          <w:rFonts w:ascii="Times New Roman" w:hAnsi="Times New Roman" w:cs="Times New Roman"/>
-          <w:sz w:val="24"/>
-          <w:szCs w:val="24"/>
-          <w:lang w:val="fr-FR" w:eastAsia="en-CA"/>
-        </w:rPr>
-        <w:t>l’entrepôt</w:t>
+      <w:proofErr w:type="spellStart"/>
+      <w:r>
+        <w:rPr>
+          <w:rFonts w:ascii="Times New Roman" w:hAnsi="Times New Roman" w:cs="Times New Roman"/>
+          <w:sz w:val="24"/>
+          <w:szCs w:val="24"/>
+          <w:lang w:val="fr-FR" w:eastAsia="en-CA"/>
+        </w:rPr>
+        <w:t>RetailD</w:t>
+      </w:r>
+      <w:r>
+        <w:rPr>
+          <w:rFonts w:ascii="Times New Roman" w:hAnsi="Times New Roman" w:cs="Times New Roman"/>
+          <w:sz w:val="24"/>
+          <w:szCs w:val="24"/>
+          <w:lang w:val="fr-FR" w:eastAsia="en-CA"/>
+        </w:rPr>
+        <w:t>B</w:t>
+      </w:r>
+      <w:proofErr w:type="spellEnd"/>
+      <w:r>
+        <w:rPr>
+          <w:rFonts w:ascii="Times New Roman" w:hAnsi="Times New Roman" w:cs="Times New Roman"/>
+          <w:sz w:val="24"/>
+          <w:szCs w:val="24"/>
+          <w:lang w:val="fr-FR" w:eastAsia="en-CA"/>
+        </w:rPr>
+        <w:t xml:space="preserve"> sous SQL Server a permis de mettre en place un entrepôt de données robuste, structuré et conforme aux exigences décisionnelles du projet. Le schéma en étoile implémenté favorise une analyse multidimensionnelle fluide, et la modularité des tables facilite les opérations de Drill-down, Roll-up, Slice et </w:t>
+      </w:r>
+      <w:proofErr w:type="spellStart"/>
+      <w:r>
+        <w:rPr>
+          <w:rFonts w:ascii="Times New Roman" w:hAnsi="Times New Roman" w:cs="Times New Roman"/>
+          <w:sz w:val="24"/>
+          <w:szCs w:val="24"/>
+          <w:lang w:val="fr-FR" w:eastAsia="en-CA"/>
+        </w:rPr>
+        <w:t>Dice</w:t>
+      </w:r>
+      <w:proofErr w:type="spellEnd"/>
+      <w:r>
+        <w:rPr>
+          <w:rFonts w:ascii="Times New Roman" w:hAnsi="Times New Roman" w:cs="Times New Roman"/>
+          <w:sz w:val="24"/>
+          <w:szCs w:val="24"/>
+          <w:lang w:val="fr-FR" w:eastAsia="en-CA"/>
+        </w:rPr>
+        <w:t>.</w:t>
       </w:r>
       <w:r>
         <w:rPr>
@@ -13036,58 +13757,57 @@
         </w:rPr>
         <w:t xml:space="preserve"> </w:t>
       </w:r>
+      <w:r>
+        <w:rPr>
+          <w:rFonts w:ascii="Times New Roman" w:hAnsi="Times New Roman" w:cs="Times New Roman"/>
+          <w:sz w:val="24"/>
+          <w:szCs w:val="24"/>
+          <w:lang w:val="fr-FR" w:eastAsia="en-CA"/>
+        </w:rPr>
+        <w:t>Cette structure constitue le cœur du système d’analyse et sert de fondation à l’ensemble des explorations analytiques présentées dans la suite du rapport.</w:t>
+      </w:r>
+    </w:p>
+    <w:p>
+      <w:pPr>
+        <w:rPr>
+          <w:rFonts w:ascii="Times New Roman" w:hAnsi="Times New Roman" w:cs="Times New Roman"/>
+          <w:sz w:val="24"/>
+          <w:szCs w:val="24"/>
+          <w:lang w:val="fr-FR" w:eastAsia="en-CA"/>
+        </w:rPr>
+      </w:pPr>
+      <w:r>
+        <w:rPr>
+          <w:rFonts w:ascii="Times New Roman" w:eastAsia="Times New Roman" w:hAnsi="Times New Roman" w:cs="Times New Roman"/>
+          <w:sz w:val="24"/>
+          <w:szCs w:val="24"/>
+          <w:lang w:val="fr-FR" w:eastAsia="en-CA"/>
+        </w:rPr>
+        <w:t xml:space="preserve">L’utilisation de SQL Server Management Studio comme outil ETL a permis de mettre en place un pipeline de traitement riche, reproductible et entièrement contrôlé. Grâce à cette approche, les analyses OLAP (Slice, </w:t>
+      </w:r>
       <w:proofErr w:type="spellStart"/>
       <w:r>
         <w:rPr>
-          <w:rFonts w:ascii="Times New Roman" w:hAnsi="Times New Roman" w:cs="Times New Roman"/>
-          <w:sz w:val="24"/>
-          <w:szCs w:val="24"/>
-          <w:lang w:val="fr-FR" w:eastAsia="en-CA"/>
-        </w:rPr>
-        <w:t>RetailD</w:t>
-      </w:r>
-      <w:r>
-        <w:rPr>
-          <w:rFonts w:ascii="Times New Roman" w:hAnsi="Times New Roman" w:cs="Times New Roman"/>
-          <w:sz w:val="24"/>
-          <w:szCs w:val="24"/>
-          <w:lang w:val="fr-FR" w:eastAsia="en-CA"/>
-        </w:rPr>
-        <w:t>B</w:t>
+          <w:rFonts w:ascii="Times New Roman" w:eastAsia="Times New Roman" w:hAnsi="Times New Roman" w:cs="Times New Roman"/>
+          <w:sz w:val="24"/>
+          <w:szCs w:val="24"/>
+          <w:lang w:val="fr-FR" w:eastAsia="en-CA"/>
+        </w:rPr>
+        <w:t>Dice</w:t>
       </w:r>
       <w:proofErr w:type="spellEnd"/>
       <w:r>
         <w:rPr>
-          <w:rFonts w:ascii="Times New Roman" w:hAnsi="Times New Roman" w:cs="Times New Roman"/>
-          <w:sz w:val="24"/>
-          <w:szCs w:val="24"/>
-          <w:lang w:val="fr-FR" w:eastAsia="en-CA"/>
-        </w:rPr>
-        <w:t xml:space="preserve"> sous SQL Server a permis de mettre en place un entrepôt de données robuste, structuré et conforme aux exigences décisionnelles du projet. Le schéma en étoile implémenté favorise une analyse multidimensionnelle fluide, et la modularité des tables facilite les opérations de Drill-down, Roll-up, Slice et </w:t>
-      </w:r>
-      <w:proofErr w:type="spellStart"/>
-      <w:r>
-        <w:rPr>
-          <w:rFonts w:ascii="Times New Roman" w:hAnsi="Times New Roman" w:cs="Times New Roman"/>
-          <w:sz w:val="24"/>
-          <w:szCs w:val="24"/>
-          <w:lang w:val="fr-FR" w:eastAsia="en-CA"/>
-        </w:rPr>
-        <w:t>Dice</w:t>
-      </w:r>
-      <w:proofErr w:type="spellEnd"/>
-      <w:r>
-        <w:rPr>
-          <w:rFonts w:ascii="Times New Roman" w:hAnsi="Times New Roman" w:cs="Times New Roman"/>
-          <w:sz w:val="24"/>
-          <w:szCs w:val="24"/>
-          <w:lang w:val="fr-FR" w:eastAsia="en-CA"/>
-        </w:rPr>
-        <w:t>.</w:t>
-      </w:r>
-      <w:r>
-        <w:rPr>
-          <w:rFonts w:ascii="Times New Roman" w:hAnsi="Times New Roman" w:cs="Times New Roman"/>
+          <w:rFonts w:ascii="Times New Roman" w:eastAsia="Times New Roman" w:hAnsi="Times New Roman" w:cs="Times New Roman"/>
+          <w:sz w:val="24"/>
+          <w:szCs w:val="24"/>
+          <w:lang w:val="fr-FR" w:eastAsia="en-CA"/>
+        </w:rPr>
+        <w:t>, Roll-up, Drill-down) reposent sur un entrepôt propre, optimisé et conforme aux principes fondamentaux des systèmes décisionnels.</w:t>
+      </w:r>
+      <w:r>
+        <w:rPr>
+          <w:rFonts w:ascii="Times New Roman" w:eastAsia="Times New Roman" w:hAnsi="Times New Roman" w:cs="Times New Roman"/>
           <w:sz w:val="24"/>
           <w:szCs w:val="24"/>
           <w:lang w:val="fr-FR" w:eastAsia="en-CA"/>
@@ -13099,75 +13819,9 @@
           <w:rFonts w:ascii="Times New Roman" w:hAnsi="Times New Roman" w:cs="Times New Roman"/>
           <w:sz w:val="24"/>
           <w:szCs w:val="24"/>
-          <w:lang w:val="fr-FR" w:eastAsia="en-CA"/>
-        </w:rPr>
-        <w:t>Cette structure constitue le cœur du système d’analyse et sert de fondation à l’ensemble des explorations analytiques présentées dans la suite du rapport.</w:t>
-      </w:r>
-    </w:p>
-    <w:p>
-      <w:pPr>
-        <w:rPr>
-          <w:rFonts w:ascii="Times New Roman" w:hAnsi="Times New Roman" w:cs="Times New Roman"/>
-          <w:sz w:val="24"/>
-          <w:szCs w:val="24"/>
-          <w:lang w:val="fr-FR" w:eastAsia="en-CA"/>
-        </w:rPr>
-      </w:pPr>
-      <w:r>
-        <w:rPr>
-          <w:rFonts w:ascii="Times New Roman" w:eastAsia="Times New Roman" w:hAnsi="Times New Roman" w:cs="Times New Roman"/>
-          <w:sz w:val="24"/>
-          <w:szCs w:val="24"/>
-          <w:lang w:val="fr-FR" w:eastAsia="en-CA"/>
-        </w:rPr>
-        <w:t xml:space="preserve">L’utilisation de SQL Server Management Studio comme outil ETL a permis de mettre en place un pipeline de traitement riche, reproductible et entièrement contrôlé. Grâce à cette approche, les analyses OLAP (Slice, </w:t>
-      </w:r>
-      <w:proofErr w:type="spellStart"/>
-      <w:r>
-        <w:rPr>
-          <w:rFonts w:ascii="Times New Roman" w:eastAsia="Times New Roman" w:hAnsi="Times New Roman" w:cs="Times New Roman"/>
-          <w:sz w:val="24"/>
-          <w:szCs w:val="24"/>
-          <w:lang w:val="fr-FR" w:eastAsia="en-CA"/>
-        </w:rPr>
-        <w:t>Dice</w:t>
-      </w:r>
-      <w:proofErr w:type="spellEnd"/>
-      <w:r>
-        <w:rPr>
-          <w:rFonts w:ascii="Times New Roman" w:eastAsia="Times New Roman" w:hAnsi="Times New Roman" w:cs="Times New Roman"/>
-          <w:sz w:val="24"/>
-          <w:szCs w:val="24"/>
-          <w:lang w:val="fr-FR" w:eastAsia="en-CA"/>
-        </w:rPr>
-        <w:t>, Roll-up, Drill-down) reposent sur un entrepôt propre, optimisé et conforme aux principes fondamentaux des systèmes décisionnels.</w:t>
-      </w:r>
-      <w:r>
-        <w:rPr>
-          <w:rFonts w:ascii="Times New Roman" w:eastAsia="Times New Roman" w:hAnsi="Times New Roman" w:cs="Times New Roman"/>
-          <w:sz w:val="24"/>
-          <w:szCs w:val="24"/>
-          <w:lang w:val="fr-FR" w:eastAsia="en-CA"/>
-        </w:rPr>
-        <w:t xml:space="preserve"> </w:t>
-      </w:r>
-      <w:r>
-        <w:rPr>
-          <w:rFonts w:ascii="Times New Roman" w:hAnsi="Times New Roman" w:cs="Times New Roman"/>
-          <w:sz w:val="24"/>
-          <w:szCs w:val="24"/>
-          <w:lang w:val="fr-FR"/>
-        </w:rPr>
-        <w:t>C</w:t>
-      </w:r>
-      <w:r>
-        <w:rPr>
-          <w:rFonts w:ascii="Times New Roman" w:hAnsi="Times New Roman" w:cs="Times New Roman"/>
-          <w:sz w:val="24"/>
-          <w:szCs w:val="24"/>
-          <w:lang w:val="fr-FR"/>
-        </w:rPr>
-        <w:t>es analyses OLAP effectuées, accompagnées de visualisations graphiques, ont mis en évidence des tendances significatives dans l’activité commerciale : variations temporelles, importance de certaines catégories de clients, influence des promotions, différences entre types de magasins et préférences en matière de paiement. Ces informations démontrent la valeur ajoutée d’un entrepôt de données dans le soutien à la prise de décision et l’optimisation des stratégies commerciales.</w:t>
+          <w:lang w:val="fr-FR"/>
+        </w:rPr>
+        <w:t>Ces analyses OLAP effectuées, accompagnées de visualisations graphiques, ont mis en évidence des tendances significatives dans l’activité commerciale : variations temporelles, importance de certaines catégories de clients, influence des promotions, différences entre types de magasins et préférences en matière de paiement. Ces informations démontrent la valeur ajoutée d’un entrepôt de données dans le soutien à la prise de décision et l’optimisation des stratégies commerciales.</w:t>
       </w:r>
     </w:p>
     <w:p>
@@ -18486,6 +19140,155 @@
     </w:lvl>
   </w:abstractNum>
   <w:abstractNum w:abstractNumId="41" w15:restartNumberingAfterBreak="0">
+    <w:nsid w:val="6F6716DD"/>
+    <w:multiLevelType w:val="multilevel"/>
+    <w:tmpl w:val="9F421464"/>
+    <w:lvl w:ilvl="0">
+      <w:start w:val="1"/>
+      <w:numFmt w:val="bullet"/>
+      <w:lvlText w:val=""/>
+      <w:lvlJc w:val="left"/>
+      <w:pPr>
+        <w:tabs>
+          <w:tab w:val="num" w:pos="720"/>
+        </w:tabs>
+        <w:ind w:left="720" w:hanging="360"/>
+      </w:pPr>
+      <w:rPr>
+        <w:rFonts w:ascii="Symbol" w:hAnsi="Symbol" w:hint="default"/>
+        <w:sz w:val="20"/>
+      </w:rPr>
+    </w:lvl>
+    <w:lvl w:ilvl="1" w:tentative="1">
+      <w:start w:val="1"/>
+      <w:numFmt w:val="bullet"/>
+      <w:lvlText w:val="o"/>
+      <w:lvlJc w:val="left"/>
+      <w:pPr>
+        <w:tabs>
+          <w:tab w:val="num" w:pos="1440"/>
+        </w:tabs>
+        <w:ind w:left="1440" w:hanging="360"/>
+      </w:pPr>
+      <w:rPr>
+        <w:rFonts w:ascii="Courier New" w:hAnsi="Courier New" w:hint="default"/>
+        <w:sz w:val="20"/>
+      </w:rPr>
+    </w:lvl>
+    <w:lvl w:ilvl="2" w:tentative="1">
+      <w:start w:val="1"/>
+      <w:numFmt w:val="bullet"/>
+      <w:lvlText w:val=""/>
+      <w:lvlJc w:val="left"/>
+      <w:pPr>
+        <w:tabs>
+          <w:tab w:val="num" w:pos="2160"/>
+        </w:tabs>
+        <w:ind w:left="2160" w:hanging="360"/>
+      </w:pPr>
+      <w:rPr>
+        <w:rFonts w:ascii="Wingdings" w:hAnsi="Wingdings" w:hint="default"/>
+        <w:sz w:val="20"/>
+      </w:rPr>
+    </w:lvl>
+    <w:lvl w:ilvl="3" w:tentative="1">
+      <w:start w:val="1"/>
+      <w:numFmt w:val="bullet"/>
+      <w:lvlText w:val=""/>
+      <w:lvlJc w:val="left"/>
+      <w:pPr>
+        <w:tabs>
+          <w:tab w:val="num" w:pos="2880"/>
+        </w:tabs>
+        <w:ind w:left="2880" w:hanging="360"/>
+      </w:pPr>
+      <w:rPr>
+        <w:rFonts w:ascii="Wingdings" w:hAnsi="Wingdings" w:hint="default"/>
+        <w:sz w:val="20"/>
+      </w:rPr>
+    </w:lvl>
+    <w:lvl w:ilvl="4" w:tentative="1">
+      <w:start w:val="1"/>
+      <w:numFmt w:val="bullet"/>
+      <w:lvlText w:val=""/>
+      <w:lvlJc w:val="left"/>
+      <w:pPr>
+        <w:tabs>
+          <w:tab w:val="num" w:pos="3600"/>
+        </w:tabs>
+        <w:ind w:left="3600" w:hanging="360"/>
+      </w:pPr>
+      <w:rPr>
+        <w:rFonts w:ascii="Wingdings" w:hAnsi="Wingdings" w:hint="default"/>
+        <w:sz w:val="20"/>
+      </w:rPr>
+    </w:lvl>
+    <w:lvl w:ilvl="5" w:tentative="1">
+      <w:start w:val="1"/>
+      <w:numFmt w:val="bullet"/>
+      <w:lvlText w:val=""/>
+      <w:lvlJc w:val="left"/>
+      <w:pPr>
+        <w:tabs>
+          <w:tab w:val="num" w:pos="4320"/>
+        </w:tabs>
+        <w:ind w:left="4320" w:hanging="360"/>
+      </w:pPr>
+      <w:rPr>
+        <w:rFonts w:ascii="Wingdings" w:hAnsi="Wingdings" w:hint="default"/>
+        <w:sz w:val="20"/>
+      </w:rPr>
+    </w:lvl>
+    <w:lvl w:ilvl="6" w:tentative="1">
+      <w:start w:val="1"/>
+      <w:numFmt w:val="bullet"/>
+      <w:lvlText w:val=""/>
+      <w:lvlJc w:val="left"/>
+      <w:pPr>
+        <w:tabs>
+          <w:tab w:val="num" w:pos="5040"/>
+        </w:tabs>
+        <w:ind w:left="5040" w:hanging="360"/>
+      </w:pPr>
+      <w:rPr>
+        <w:rFonts w:ascii="Wingdings" w:hAnsi="Wingdings" w:hint="default"/>
+        <w:sz w:val="20"/>
+      </w:rPr>
+    </w:lvl>
+    <w:lvl w:ilvl="7" w:tentative="1">
+      <w:start w:val="1"/>
+      <w:numFmt w:val="bullet"/>
+      <w:lvlText w:val=""/>
+      <w:lvlJc w:val="left"/>
+      <w:pPr>
+        <w:tabs>
+          <w:tab w:val="num" w:pos="5760"/>
+        </w:tabs>
+        <w:ind w:left="5760" w:hanging="360"/>
+      </w:pPr>
+      <w:rPr>
+        <w:rFonts w:ascii="Wingdings" w:hAnsi="Wingdings" w:hint="default"/>
+        <w:sz w:val="20"/>
+      </w:rPr>
+    </w:lvl>
+    <w:lvl w:ilvl="8" w:tentative="1">
+      <w:start w:val="1"/>
+      <w:numFmt w:val="bullet"/>
+      <w:lvlText w:val=""/>
+      <w:lvlJc w:val="left"/>
+      <w:pPr>
+        <w:tabs>
+          <w:tab w:val="num" w:pos="6480"/>
+        </w:tabs>
+        <w:ind w:left="6480" w:hanging="360"/>
+      </w:pPr>
+      <w:rPr>
+        <w:rFonts w:ascii="Wingdings" w:hAnsi="Wingdings" w:hint="default"/>
+        <w:sz w:val="20"/>
+      </w:rPr>
+    </w:lvl>
+  </w:abstractNum>
+  <w:abstractNum w:abstractNumId="42" w15:restartNumberingAfterBreak="0">
     <w:nsid w:val="6F6A1830"/>
     <w:multiLevelType w:val="hybridMultilevel"/>
     <w:tmpl w:val="F214A97C"/>
@@ -18598,7 +19401,7 @@
       </w:rPr>
     </w:lvl>
   </w:abstractNum>
-  <w:abstractNum w:abstractNumId="42" w15:restartNumberingAfterBreak="0">
+  <w:abstractNum w:abstractNumId="43" w15:restartNumberingAfterBreak="0">
     <w:nsid w:val="7AF966EC"/>
     <w:multiLevelType w:val="hybridMultilevel"/>
     <w:tmpl w:val="7E8AF61E"/>
@@ -18711,7 +19514,7 @@
       </w:rPr>
     </w:lvl>
   </w:abstractNum>
-  <w:abstractNum w:abstractNumId="43" w15:restartNumberingAfterBreak="0">
+  <w:abstractNum w:abstractNumId="44" w15:restartNumberingAfterBreak="0">
     <w:nsid w:val="7B7A4A7A"/>
     <w:multiLevelType w:val="hybridMultilevel"/>
     <w:tmpl w:val="E4B0F96A"/>
@@ -18824,7 +19627,7 @@
       </w:rPr>
     </w:lvl>
   </w:abstractNum>
-  <w:abstractNum w:abstractNumId="44" w15:restartNumberingAfterBreak="0">
+  <w:abstractNum w:abstractNumId="45" w15:restartNumberingAfterBreak="0">
     <w:nsid w:val="7B831836"/>
     <w:multiLevelType w:val="hybridMultilevel"/>
     <w:tmpl w:val="58B69622"/>
@@ -18910,7 +19713,7 @@
       </w:pPr>
     </w:lvl>
   </w:abstractNum>
-  <w:abstractNum w:abstractNumId="45" w15:restartNumberingAfterBreak="0">
+  <w:abstractNum w:abstractNumId="46" w15:restartNumberingAfterBreak="0">
     <w:nsid w:val="7EC92C28"/>
     <w:multiLevelType w:val="hybridMultilevel"/>
     <w:tmpl w:val="54E2F58A"/>
@@ -19084,13 +19887,13 @@
     <w:abstractNumId w:val="39"/>
   </w:num>
   <w:num w:numId="21">
+    <w:abstractNumId w:val="43"/>
+  </w:num>
+  <w:num w:numId="22">
     <w:abstractNumId w:val="42"/>
   </w:num>
-  <w:num w:numId="22">
-    <w:abstractNumId w:val="41"/>
-  </w:num>
   <w:num w:numId="23">
-    <w:abstractNumId w:val="43"/>
+    <w:abstractNumId w:val="44"/>
   </w:num>
   <w:num w:numId="24">
     <w:abstractNumId w:val="30"/>
@@ -19108,7 +19911,7 @@
     <w:abstractNumId w:val="27"/>
   </w:num>
   <w:num w:numId="29">
-    <w:abstractNumId w:val="45"/>
+    <w:abstractNumId w:val="46"/>
   </w:num>
   <w:num w:numId="30">
     <w:abstractNumId w:val="6"/>
@@ -19162,10 +19965,13 @@
     <w:abstractNumId w:val="12"/>
   </w:num>
   <w:num w:numId="47">
-    <w:abstractNumId w:val="44"/>
+    <w:abstractNumId w:val="45"/>
   </w:num>
   <w:num w:numId="48">
     <w:abstractNumId w:val="5"/>
+  </w:num>
+  <w:num w:numId="49">
+    <w:abstractNumId w:val="41"/>
   </w:num>
 </w:numbering>
 </file>
@@ -19802,6 +20608,7 @@
   <w:style w:type="character" w:default="1" w:styleId="DefaultParagraphFont">
     <w:name w:val="Default Paragraph Font"/>
     <w:uiPriority w:val="1"/>
+    <w:semiHidden/>
     <w:unhideWhenUsed/>
   </w:style>
   <w:style w:type="table" w:default="1" w:styleId="TableNormal">

</xml_diff>